<commit_message>
Inserção de novos CTS e desenvolvimento das classes de apoio
</commit_message>
<xml_diff>
--- a/src/test/resources/template_evidencias.docx
+++ b/src/test/resources/template_evidencias.docx
@@ -1,23 +1,16 @@
 
 <file path=word/document.xml><?xml version="1.0" encoding="utf-8"?>
-<w:document xmlns:o="urn:schemas-microsoft-com:office:office" xmlns:r="http://schemas.openxmlformats.org/officeDocument/2006/relationships" xmlns:v="urn:schemas-microsoft-com:vml" xmlns:w="http://schemas.openxmlformats.org/wordprocessingml/2006/main" xmlns:w10="urn:schemas-microsoft-com:office:word" xmlns:wp="http://schemas.openxmlformats.org/drawingml/2006/wordprocessingDrawing" xmlns:wps="http://schemas.microsoft.com/office/word/2010/wordprocessingShape" xmlns:wpg="http://schemas.microsoft.com/office/word/2010/wordprocessingGroup" xmlns:mc="http://schemas.openxmlformats.org/markup-compatibility/2006" xmlns:wp14="http://schemas.microsoft.com/office/word/2010/wordprocessingDrawing" xmlns:w14="http://schemas.microsoft.com/office/word/2010/wordml" mc:Ignorable="w14 wp14">
+<w:document xmlns:wpc="http://schemas.microsoft.com/office/word/2010/wordprocessingCanvas" xmlns:cx="http://schemas.microsoft.com/office/drawing/2014/chartex" xmlns:cx1="http://schemas.microsoft.com/office/drawing/2015/9/8/chartex" xmlns:cx2="http://schemas.microsoft.com/office/drawing/2015/10/21/chartex" xmlns:cx3="http://schemas.microsoft.com/office/drawing/2016/5/9/chartex" xmlns:cx4="http://schemas.microsoft.com/office/drawing/2016/5/10/chartex" xmlns:cx5="http://schemas.microsoft.com/office/drawing/2016/5/11/chartex" xmlns:cx6="http://schemas.microsoft.com/office/drawing/2016/5/12/chartex" xmlns:cx7="http://schemas.microsoft.com/office/drawing/2016/5/13/chartex" xmlns:cx8="http://schemas.microsoft.com/office/drawing/2016/5/14/chartex" xmlns:mc="http://schemas.openxmlformats.org/markup-compatibility/2006" xmlns:aink="http://schemas.microsoft.com/office/drawing/2016/ink" xmlns:am3d="http://schemas.microsoft.com/office/drawing/2017/model3d" xmlns:o="urn:schemas-microsoft-com:office:office" xmlns:r="http://schemas.openxmlformats.org/officeDocument/2006/relationships" xmlns:m="http://schemas.openxmlformats.org/officeDocument/2006/math" xmlns:v="urn:schemas-microsoft-com:vml" xmlns:wp14="http://schemas.microsoft.com/office/word/2010/wordprocessingDrawing" xmlns:wp="http://schemas.openxmlformats.org/drawingml/2006/wordprocessingDrawing" xmlns:w10="urn:schemas-microsoft-com:office:word" xmlns:w="http://schemas.openxmlformats.org/wordprocessingml/2006/main" xmlns:w14="http://schemas.microsoft.com/office/word/2010/wordml" xmlns:w15="http://schemas.microsoft.com/office/word/2012/wordml" xmlns:w16cid="http://schemas.microsoft.com/office/word/2016/wordml/cid" xmlns:w16se="http://schemas.microsoft.com/office/word/2015/wordml/symex" xmlns:wpg="http://schemas.microsoft.com/office/word/2010/wordprocessingGroup" xmlns:wpi="http://schemas.microsoft.com/office/word/2010/wordprocessingInk" xmlns:wne="http://schemas.microsoft.com/office/word/2006/wordml" xmlns:wps="http://schemas.microsoft.com/office/word/2010/wordprocessingShape" mc:Ignorable="w14 w15 w16se w16cid wp14">
   <w:body>
     <w:tbl>
       <w:tblPr>
-        <w:tblStyle w:val="TableGrid"/>
+        <w:tblStyle w:val="Tabelacomgrade"/>
         <w:tblW w:w="10915" w:type="dxa"/>
-        <w:jc w:val="left"/>
         <w:tblInd w:w="-601" w:type="dxa"/>
-        <w:tblCellMar>
-          <w:top w:w="0" w:type="dxa"/>
-          <w:left w:w="108" w:type="dxa"/>
-          <w:bottom w:w="0" w:type="dxa"/>
-          <w:right w:w="108" w:type="dxa"/>
-        </w:tblCellMar>
-        <w:tblLook w:noVBand="1" w:val="04a0" w:noHBand="0" w:lastColumn="0" w:firstColumn="1" w:lastRow="0" w:firstRow="1"/>
+        <w:tblLook w:val="04A0" w:firstRow="1" w:lastRow="0" w:firstColumn="1" w:lastColumn="0" w:noHBand="0" w:noVBand="1"/>
       </w:tblPr>
       <w:tblGrid>
-        <w:gridCol w:w="2551"/>
+        <w:gridCol w:w="2552"/>
         <w:gridCol w:w="4396"/>
         <w:gridCol w:w="566"/>
         <w:gridCol w:w="427"/>
@@ -27,20 +20,16 @@
         <w:gridCol w:w="706"/>
       </w:tblGrid>
       <w:tr>
-        <w:trPr/>
         <w:tc>
           <w:tcPr>
             <w:tcW w:w="10914" w:type="dxa"/>
             <w:gridSpan w:val="8"/>
-            <w:tcBorders/>
-            <w:shd w:fill="D0D0D0" w:val="clear"/>
+            <w:shd w:val="clear" w:color="auto" w:fill="D0D0D0"/>
           </w:tcPr>
           <w:p>
             <w:pPr>
-              <w:pStyle w:val="Normal"/>
-              <w:spacing w:lineRule="auto" w:line="240" w:before="0" w:after="0"/>
+              <w:spacing w:after="0" w:line="240" w:lineRule="auto"/>
               <w:jc w:val="center"/>
-              <w:rPr/>
             </w:pPr>
             <w:r>
               <w:rPr>
@@ -52,19 +41,15 @@
         </w:tc>
       </w:tr>
       <w:tr>
-        <w:trPr/>
         <w:tc>
           <w:tcPr>
             <w:tcW w:w="2551" w:type="dxa"/>
-            <w:tcBorders/>
-            <w:shd w:fill="auto" w:val="clear"/>
+            <w:shd w:val="clear" w:color="auto" w:fill="auto"/>
           </w:tcPr>
           <w:p>
             <w:pPr>
-              <w:pStyle w:val="Normal"/>
-              <w:spacing w:lineRule="auto" w:line="240" w:before="0" w:after="0"/>
-              <w:rPr>
-                <w:b/>
+              <w:spacing w:after="0" w:line="240" w:lineRule="auto"/>
+              <w:rPr>
                 <w:b/>
                 <w:sz w:val="20"/>
               </w:rPr>
@@ -82,20 +67,18 @@
           <w:tcPr>
             <w:tcW w:w="4962" w:type="dxa"/>
             <w:gridSpan w:val="2"/>
-            <w:tcBorders/>
-            <w:shd w:fill="auto" w:val="clear"/>
+            <w:shd w:val="clear" w:color="auto" w:fill="auto"/>
           </w:tcPr>
           <w:p>
             <w:pPr>
-              <w:pStyle w:val="Normal"/>
-              <w:spacing w:lineRule="auto" w:line="240" w:before="0" w:after="0"/>
-              <w:rPr>
-                <w:rFonts w:cs="Calibri" w:cstheme="minorHAnsi"/>
+              <w:spacing w:after="0" w:line="240" w:lineRule="auto"/>
+              <w:rPr>
+                <w:rFonts w:cstheme="minorHAnsi"/>
               </w:rPr>
             </w:pPr>
             <w:r>
               <w:rPr>
-                <w:rFonts w:cs="Calibri" w:cstheme="minorHAnsi"/>
+                <w:rFonts w:cstheme="minorHAnsi"/>
               </w:rPr>
               <w:t>&lt;ambiente&gt;</w:t>
             </w:r>
@@ -105,15 +88,13 @@
           <w:tcPr>
             <w:tcW w:w="1560" w:type="dxa"/>
             <w:gridSpan w:val="3"/>
-            <w:tcBorders/>
-            <w:shd w:fill="auto" w:val="clear"/>
+            <w:shd w:val="clear" w:color="auto" w:fill="auto"/>
           </w:tcPr>
           <w:p>
             <w:pPr>
-              <w:pStyle w:val="Normal"/>
-              <w:spacing w:lineRule="auto" w:line="240" w:before="0" w:after="0"/>
-              <w:rPr>
-                <w:rFonts w:cs="Calibri" w:cstheme="minorHAnsi"/>
+              <w:spacing w:after="0" w:line="240" w:lineRule="auto"/>
+              <w:rPr>
+                <w:rFonts w:cstheme="minorHAnsi"/>
               </w:rPr>
             </w:pPr>
             <w:r>
@@ -129,20 +110,18 @@
           <w:tcPr>
             <w:tcW w:w="1841" w:type="dxa"/>
             <w:gridSpan w:val="2"/>
-            <w:tcBorders/>
-            <w:shd w:fill="auto" w:val="clear"/>
+            <w:shd w:val="clear" w:color="auto" w:fill="auto"/>
           </w:tcPr>
           <w:p>
             <w:pPr>
-              <w:pStyle w:val="Normal"/>
-              <w:spacing w:lineRule="auto" w:line="240" w:before="0" w:after="0"/>
-              <w:rPr>
-                <w:rFonts w:cs="Calibri" w:cstheme="minorHAnsi"/>
+              <w:spacing w:after="0" w:line="240" w:lineRule="auto"/>
+              <w:rPr>
+                <w:rFonts w:cstheme="minorHAnsi"/>
               </w:rPr>
             </w:pPr>
             <w:r>
               <w:rPr>
-                <w:rFonts w:cs="Calibri" w:cstheme="minorHAnsi"/>
+                <w:rFonts w:cstheme="minorHAnsi"/>
               </w:rPr>
               <w:t>&lt;data&gt;</w:t>
             </w:r>
@@ -151,20 +130,17 @@
       </w:tr>
       <w:tr>
         <w:trPr>
-          <w:trHeight w:val="216" w:hRule="atLeast"/>
+          <w:trHeight w:val="216"/>
         </w:trPr>
         <w:tc>
           <w:tcPr>
             <w:tcW w:w="2551" w:type="dxa"/>
-            <w:tcBorders/>
-            <w:shd w:fill="auto" w:val="clear"/>
+            <w:shd w:val="clear" w:color="auto" w:fill="auto"/>
           </w:tcPr>
           <w:p>
             <w:pPr>
-              <w:pStyle w:val="Normal"/>
-              <w:spacing w:lineRule="auto" w:line="240" w:before="0" w:after="0"/>
-              <w:rPr>
-                <w:b/>
+              <w:spacing w:after="0" w:line="240" w:lineRule="auto"/>
+              <w:rPr>
                 <w:b/>
                 <w:sz w:val="20"/>
               </w:rPr>
@@ -182,16 +158,14 @@
           <w:tcPr>
             <w:tcW w:w="8363" w:type="dxa"/>
             <w:gridSpan w:val="7"/>
-            <w:tcBorders/>
-            <w:shd w:fill="auto" w:val="clear"/>
+            <w:shd w:val="clear" w:color="auto" w:fill="auto"/>
           </w:tcPr>
           <w:p>
             <w:pPr>
-              <w:pStyle w:val="Normal"/>
               <w:shd w:val="clear" w:color="auto" w:fill="FFFFFF"/>
-              <w:spacing w:lineRule="auto" w:line="240" w:before="0" w:after="0"/>
-              <w:rPr>
-                <w:rFonts w:eastAsia="Times New Roman" w:cs="Calibri" w:cstheme="minorHAnsi"/>
+              <w:spacing w:after="0" w:line="240" w:lineRule="auto"/>
+              <w:rPr>
+                <w:rFonts w:eastAsia="Times New Roman" w:cstheme="minorHAnsi"/>
                 <w:sz w:val="18"/>
                 <w:szCs w:val="18"/>
                 <w:lang w:eastAsia="pt-BR"/>
@@ -199,30 +173,46 @@
             </w:pPr>
             <w:r>
               <w:rPr>
-                <w:rFonts w:eastAsia="Times New Roman" w:cs="Calibri" w:cstheme="minorHAnsi"/>
+                <w:rFonts w:eastAsia="Times New Roman" w:cstheme="minorHAnsi"/>
                 <w:sz w:val="18"/>
                 <w:szCs w:val="18"/>
                 <w:lang w:eastAsia="pt-BR"/>
               </w:rPr>
-              <w:t>&lt;id_nomeCT&gt;</w:t>
+              <w:t>&lt;</w:t>
+            </w:r>
+            <w:proofErr w:type="spellStart"/>
+            <w:r>
+              <w:rPr>
+                <w:rFonts w:eastAsia="Times New Roman" w:cstheme="minorHAnsi"/>
+                <w:sz w:val="18"/>
+                <w:szCs w:val="18"/>
+                <w:lang w:eastAsia="pt-BR"/>
+              </w:rPr>
+              <w:t>id_nomeCT</w:t>
+            </w:r>
+            <w:proofErr w:type="spellEnd"/>
+            <w:r>
+              <w:rPr>
+                <w:rFonts w:eastAsia="Times New Roman" w:cstheme="minorHAnsi"/>
+                <w:sz w:val="18"/>
+                <w:szCs w:val="18"/>
+                <w:lang w:eastAsia="pt-BR"/>
+              </w:rPr>
+              <w:t>&gt;</w:t>
             </w:r>
           </w:p>
         </w:tc>
       </w:tr>
       <w:tr>
-        <w:trPr/>
         <w:tc>
           <w:tcPr>
             <w:tcW w:w="2551" w:type="dxa"/>
-            <w:tcBorders/>
-            <w:shd w:fill="auto" w:val="clear"/>
+            <w:shd w:val="clear" w:color="auto" w:fill="auto"/>
           </w:tcPr>
           <w:p>
             <w:pPr>
-              <w:pStyle w:val="Normal"/>
-              <w:spacing w:lineRule="auto" w:line="240" w:before="0" w:after="0"/>
-              <w:rPr>
-                <w:b/>
+              <w:spacing w:after="0" w:line="240" w:lineRule="auto"/>
+              <w:rPr>
                 <w:b/>
                 <w:sz w:val="20"/>
               </w:rPr>
@@ -240,16 +230,14 @@
           <w:tcPr>
             <w:tcW w:w="8363" w:type="dxa"/>
             <w:gridSpan w:val="7"/>
-            <w:tcBorders/>
-            <w:shd w:fill="auto" w:val="clear"/>
+            <w:shd w:val="clear" w:color="auto" w:fill="auto"/>
           </w:tcPr>
           <w:p>
             <w:pPr>
-              <w:pStyle w:val="Normal"/>
               <w:shd w:val="clear" w:color="auto" w:fill="FFFFFF"/>
-              <w:spacing w:lineRule="auto" w:line="240" w:before="0" w:after="0"/>
-              <w:rPr>
-                <w:rFonts w:eastAsia="Times New Roman" w:cs="Calibri" w:cstheme="minorHAnsi"/>
+              <w:spacing w:after="0" w:line="240" w:lineRule="auto"/>
+              <w:rPr>
+                <w:rFonts w:eastAsia="Times New Roman" w:cstheme="minorHAnsi"/>
                 <w:sz w:val="18"/>
                 <w:szCs w:val="18"/>
                 <w:lang w:eastAsia="pt-BR"/>
@@ -257,7 +245,7 @@
             </w:pPr>
             <w:r>
               <w:rPr>
-                <w:rFonts w:eastAsia="Times New Roman" w:cs="Calibri" w:cstheme="minorHAnsi"/>
+                <w:rFonts w:eastAsia="Times New Roman" w:cstheme="minorHAnsi"/>
                 <w:sz w:val="18"/>
                 <w:szCs w:val="18"/>
                 <w:lang w:eastAsia="pt-BR"/>
@@ -268,19 +256,15 @@
         </w:tc>
       </w:tr>
       <w:tr>
-        <w:trPr/>
         <w:tc>
           <w:tcPr>
             <w:tcW w:w="2551" w:type="dxa"/>
-            <w:tcBorders/>
-            <w:shd w:fill="auto" w:val="clear"/>
+            <w:shd w:val="clear" w:color="auto" w:fill="auto"/>
           </w:tcPr>
           <w:p>
             <w:pPr>
-              <w:pStyle w:val="Normal"/>
-              <w:spacing w:lineRule="auto" w:line="240" w:before="0" w:after="0"/>
-              <w:rPr>
-                <w:b/>
+              <w:spacing w:after="0" w:line="240" w:lineRule="auto"/>
+              <w:rPr>
                 <w:b/>
                 <w:sz w:val="20"/>
               </w:rPr>
@@ -298,13 +282,11 @@
           <w:tcPr>
             <w:tcW w:w="8363" w:type="dxa"/>
             <w:gridSpan w:val="7"/>
-            <w:tcBorders/>
-            <w:shd w:fill="auto" w:val="clear"/>
+            <w:shd w:val="clear" w:color="auto" w:fill="auto"/>
           </w:tcPr>
           <w:p>
             <w:pPr>
-              <w:pStyle w:val="Normal"/>
-              <w:spacing w:lineRule="auto" w:line="240" w:before="0" w:after="0"/>
+              <w:spacing w:after="0" w:line="240" w:lineRule="auto"/>
               <w:rPr>
                 <w:sz w:val="18"/>
               </w:rPr>
@@ -313,25 +295,35 @@
               <w:rPr>
                 <w:sz w:val="18"/>
               </w:rPr>
-              <w:t>&lt;resultado_esperado&gt;</w:t>
+              <w:t>&lt;</w:t>
+            </w:r>
+            <w:proofErr w:type="spellStart"/>
+            <w:r>
+              <w:rPr>
+                <w:sz w:val="18"/>
+              </w:rPr>
+              <w:t>resultado_esperado</w:t>
+            </w:r>
+            <w:proofErr w:type="spellEnd"/>
+            <w:r>
+              <w:rPr>
+                <w:sz w:val="18"/>
+              </w:rPr>
+              <w:t>&gt;</w:t>
             </w:r>
           </w:p>
         </w:tc>
       </w:tr>
       <w:tr>
-        <w:trPr/>
         <w:tc>
           <w:tcPr>
             <w:tcW w:w="2551" w:type="dxa"/>
-            <w:tcBorders/>
-            <w:shd w:fill="auto" w:val="clear"/>
+            <w:shd w:val="clear" w:color="auto" w:fill="auto"/>
           </w:tcPr>
           <w:p>
             <w:pPr>
-              <w:pStyle w:val="Normal"/>
-              <w:spacing w:lineRule="auto" w:line="240" w:before="0" w:after="0"/>
-              <w:rPr>
-                <w:b/>
+              <w:spacing w:after="0" w:line="240" w:lineRule="auto"/>
+              <w:rPr>
                 <w:b/>
                 <w:sz w:val="20"/>
               </w:rPr>
@@ -349,13 +341,11 @@
           <w:tcPr>
             <w:tcW w:w="8363" w:type="dxa"/>
             <w:gridSpan w:val="7"/>
-            <w:tcBorders/>
-            <w:shd w:fill="auto" w:val="clear"/>
+            <w:shd w:val="clear" w:color="auto" w:fill="auto"/>
           </w:tcPr>
           <w:p>
             <w:pPr>
-              <w:pStyle w:val="Normal"/>
-              <w:spacing w:lineRule="auto" w:line="240" w:before="0" w:after="0"/>
+              <w:spacing w:after="0" w:line="240" w:lineRule="auto"/>
               <w:rPr>
                 <w:sz w:val="18"/>
               </w:rPr>
@@ -364,25 +354,35 @@
               <w:rPr>
                 <w:sz w:val="18"/>
               </w:rPr>
-              <w:t>&lt;resultado_obtido&gt;</w:t>
+              <w:t>&lt;</w:t>
+            </w:r>
+            <w:proofErr w:type="spellStart"/>
+            <w:r>
+              <w:rPr>
+                <w:sz w:val="18"/>
+              </w:rPr>
+              <w:t>resultado_obtido</w:t>
+            </w:r>
+            <w:proofErr w:type="spellEnd"/>
+            <w:r>
+              <w:rPr>
+                <w:sz w:val="18"/>
+              </w:rPr>
+              <w:t>&gt;</w:t>
             </w:r>
           </w:p>
         </w:tc>
       </w:tr>
       <w:tr>
-        <w:trPr/>
         <w:tc>
           <w:tcPr>
             <w:tcW w:w="2551" w:type="dxa"/>
-            <w:tcBorders/>
-            <w:shd w:fill="auto" w:val="clear"/>
+            <w:shd w:val="clear" w:color="auto" w:fill="auto"/>
           </w:tcPr>
           <w:p>
             <w:pPr>
-              <w:pStyle w:val="Normal"/>
-              <w:spacing w:lineRule="auto" w:line="240" w:before="0" w:after="0"/>
-              <w:rPr>
-                <w:b/>
+              <w:spacing w:after="0" w:line="240" w:lineRule="auto"/>
+              <w:rPr>
                 <w:b/>
                 <w:sz w:val="20"/>
               </w:rPr>
@@ -399,13 +399,11 @@
         <w:tc>
           <w:tcPr>
             <w:tcW w:w="4396" w:type="dxa"/>
-            <w:tcBorders/>
-            <w:shd w:fill="auto" w:val="clear"/>
+            <w:shd w:val="clear" w:color="auto" w:fill="auto"/>
           </w:tcPr>
           <w:p>
             <w:pPr>
-              <w:pStyle w:val="Normal"/>
-              <w:spacing w:lineRule="auto" w:line="240" w:before="0" w:after="0"/>
+              <w:spacing w:after="0" w:line="240" w:lineRule="auto"/>
               <w:rPr>
                 <w:sz w:val="18"/>
               </w:rPr>
@@ -422,13 +420,11 @@
           <w:tcPr>
             <w:tcW w:w="993" w:type="dxa"/>
             <w:gridSpan w:val="2"/>
-            <w:tcBorders/>
-            <w:shd w:fill="auto" w:val="clear"/>
+            <w:shd w:val="clear" w:color="auto" w:fill="auto"/>
           </w:tcPr>
           <w:p>
             <w:pPr>
-              <w:pStyle w:val="Normal"/>
-              <w:spacing w:lineRule="auto" w:line="240" w:before="0" w:after="0"/>
+              <w:spacing w:after="0" w:line="240" w:lineRule="auto"/>
               <w:rPr>
                 <w:sz w:val="18"/>
               </w:rPr>
@@ -445,13 +441,11 @@
         <w:tc>
           <w:tcPr>
             <w:tcW w:w="709" w:type="dxa"/>
-            <w:tcBorders/>
-            <w:shd w:fill="auto" w:val="clear"/>
+            <w:shd w:val="clear" w:color="auto" w:fill="auto"/>
           </w:tcPr>
           <w:p>
             <w:pPr>
-              <w:pStyle w:val="Normal"/>
-              <w:spacing w:lineRule="auto" w:line="240" w:before="0" w:after="0"/>
+              <w:spacing w:after="0" w:line="240" w:lineRule="auto"/>
               <w:rPr>
                 <w:sz w:val="18"/>
               </w:rPr>
@@ -460,13 +454,21 @@
               <w:rPr>
                 <w:sz w:val="18"/>
               </w:rPr>
-              <w:t xml:space="preserve">   </w:t>
-            </w:r>
-            <w:r>
-              <w:rPr>
-                <w:sz w:val="18"/>
-              </w:rPr>
-              <w:t>&lt;sp&gt;</w:t>
+              <w:t xml:space="preserve">   &lt;</w:t>
+            </w:r>
+            <w:proofErr w:type="spellStart"/>
+            <w:r>
+              <w:rPr>
+                <w:sz w:val="18"/>
+              </w:rPr>
+              <w:t>sp</w:t>
+            </w:r>
+            <w:proofErr w:type="spellEnd"/>
+            <w:r>
+              <w:rPr>
+                <w:sz w:val="18"/>
+              </w:rPr>
+              <w:t>&gt;</w:t>
             </w:r>
           </w:p>
         </w:tc>
@@ -474,13 +476,11 @@
           <w:tcPr>
             <w:tcW w:w="1559" w:type="dxa"/>
             <w:gridSpan w:val="2"/>
-            <w:tcBorders/>
-            <w:shd w:fill="auto" w:val="clear"/>
+            <w:shd w:val="clear" w:color="auto" w:fill="auto"/>
           </w:tcPr>
           <w:p>
             <w:pPr>
-              <w:pStyle w:val="Normal"/>
-              <w:spacing w:lineRule="auto" w:line="240" w:before="0" w:after="0"/>
+              <w:spacing w:after="0" w:line="240" w:lineRule="auto"/>
               <w:rPr>
                 <w:sz w:val="18"/>
               </w:rPr>
@@ -497,13 +497,11 @@
         <w:tc>
           <w:tcPr>
             <w:tcW w:w="706" w:type="dxa"/>
-            <w:tcBorders/>
-            <w:shd w:fill="auto" w:val="clear"/>
+            <w:shd w:val="clear" w:color="auto" w:fill="auto"/>
           </w:tcPr>
           <w:p>
             <w:pPr>
-              <w:pStyle w:val="Normal"/>
-              <w:spacing w:lineRule="auto" w:line="240" w:before="0" w:after="0"/>
+              <w:spacing w:after="0" w:line="240" w:lineRule="auto"/>
               <w:jc w:val="center"/>
               <w:rPr>
                 <w:sz w:val="18"/>
@@ -513,73 +511,96 @@
               <w:rPr>
                 <w:sz w:val="18"/>
               </w:rPr>
-              <w:t>&lt;cdt&gt;</w:t>
+              <w:t>&lt;</w:t>
+            </w:r>
+            <w:proofErr w:type="spellStart"/>
+            <w:r>
+              <w:rPr>
+                <w:sz w:val="18"/>
+              </w:rPr>
+              <w:t>cdt</w:t>
+            </w:r>
+            <w:proofErr w:type="spellEnd"/>
+            <w:r>
+              <w:rPr>
+                <w:sz w:val="18"/>
+              </w:rPr>
+              <w:t>&gt;</w:t>
             </w:r>
           </w:p>
         </w:tc>
       </w:tr>
     </w:tbl>
-    <w:p>
-      <w:pPr>
-        <w:pStyle w:val="Normal"/>
-        <w:rPr/>
-      </w:pPr>
-      <w:r>
-        <w:rPr/>
-      </w:r>
-    </w:p>
-    <w:p>
-      <w:pPr>
-        <w:pStyle w:val="Normal"/>
-        <w:widowControl/>
-        <w:bidi w:val="0"/>
-        <w:spacing w:lineRule="auto" w:line="276" w:before="0" w:after="200"/>
-        <w:jc w:val="left"/>
-        <w:rPr/>
-      </w:pPr>
-      <w:r>
-        <w:rPr/>
-      </w:r>
-    </w:p>
+    <w:p/>
+    <w:p/>
     <w:sectPr>
-      <w:headerReference w:type="default" r:id="rId2"/>
-      <w:footerReference w:type="default" r:id="rId3"/>
-      <w:type w:val="nextPage"/>
+      <w:headerReference w:type="even" r:id="rId7"/>
+      <w:headerReference w:type="default" r:id="rId8"/>
+      <w:footerReference w:type="even" r:id="rId9"/>
+      <w:footerReference w:type="default" r:id="rId10"/>
+      <w:headerReference w:type="first" r:id="rId11"/>
+      <w:footerReference w:type="first" r:id="rId12"/>
       <w:pgSz w:w="11906" w:h="16838"/>
-      <w:pgMar w:left="1080" w:right="1080" w:header="709" w:top="1440" w:footer="589" w:bottom="1440" w:gutter="0"/>
-      <w:pgNumType w:fmt="decimal"/>
-      <w:formProt w:val="false"/>
-      <w:textDirection w:val="lrTb"/>
-      <w:docGrid w:type="default" w:linePitch="360" w:charSpace="4096"/>
+      <w:pgMar w:top="1440" w:right="1080" w:bottom="1440" w:left="1080" w:header="709" w:footer="589" w:gutter="0"/>
+      <w:cols w:space="720"/>
+      <w:formProt w:val="0"/>
+      <w:docGrid w:linePitch="360" w:charSpace="4096"/>
     </w:sectPr>
   </w:body>
 </w:document>
 </file>
 
+<file path=word/endnotes.xml><?xml version="1.0" encoding="utf-8"?>
+<w:endnotes xmlns:wpc="http://schemas.microsoft.com/office/word/2010/wordprocessingCanvas" xmlns:cx="http://schemas.microsoft.com/office/drawing/2014/chartex" xmlns:cx1="http://schemas.microsoft.com/office/drawing/2015/9/8/chartex" xmlns:cx2="http://schemas.microsoft.com/office/drawing/2015/10/21/chartex" xmlns:cx3="http://schemas.microsoft.com/office/drawing/2016/5/9/chartex" xmlns:cx4="http://schemas.microsoft.com/office/drawing/2016/5/10/chartex" xmlns:cx5="http://schemas.microsoft.com/office/drawing/2016/5/11/chartex" xmlns:cx6="http://schemas.microsoft.com/office/drawing/2016/5/12/chartex" xmlns:cx7="http://schemas.microsoft.com/office/drawing/2016/5/13/chartex" xmlns:cx8="http://schemas.microsoft.com/office/drawing/2016/5/14/chartex" xmlns:mc="http://schemas.openxmlformats.org/markup-compatibility/2006" xmlns:aink="http://schemas.microsoft.com/office/drawing/2016/ink" xmlns:am3d="http://schemas.microsoft.com/office/drawing/2017/model3d" xmlns:o="urn:schemas-microsoft-com:office:office" xmlns:r="http://schemas.openxmlformats.org/officeDocument/2006/relationships" xmlns:m="http://schemas.openxmlformats.org/officeDocument/2006/math" xmlns:v="urn:schemas-microsoft-com:vml" xmlns:wp14="http://schemas.microsoft.com/office/word/2010/wordprocessingDrawing" xmlns:wp="http://schemas.openxmlformats.org/drawingml/2006/wordprocessingDrawing" xmlns:w10="urn:schemas-microsoft-com:office:word" xmlns:w="http://schemas.openxmlformats.org/wordprocessingml/2006/main" xmlns:w14="http://schemas.microsoft.com/office/word/2010/wordml" xmlns:w15="http://schemas.microsoft.com/office/word/2012/wordml" xmlns:w16cid="http://schemas.microsoft.com/office/word/2016/wordml/cid" xmlns:w16se="http://schemas.microsoft.com/office/word/2015/wordml/symex" xmlns:wpg="http://schemas.microsoft.com/office/word/2010/wordprocessingGroup" xmlns:wpi="http://schemas.microsoft.com/office/word/2010/wordprocessingInk" xmlns:wne="http://schemas.microsoft.com/office/word/2006/wordml" xmlns:wps="http://schemas.microsoft.com/office/word/2010/wordprocessingShape" mc:Ignorable="w14 w15 w16se w16cid wp14">
+  <w:endnote w:type="separator" w:id="-1">
+    <w:p>
+      <w:pPr>
+        <w:spacing w:after="0" w:line="240" w:lineRule="auto"/>
+      </w:pPr>
+      <w:r>
+        <w:separator/>
+      </w:r>
+    </w:p>
+  </w:endnote>
+  <w:endnote w:type="continuationSeparator" w:id="0">
+    <w:p>
+      <w:pPr>
+        <w:spacing w:after="0" w:line="240" w:lineRule="auto"/>
+      </w:pPr>
+      <w:r>
+        <w:continuationSeparator/>
+      </w:r>
+    </w:p>
+  </w:endnote>
+</w:endnotes>
+</file>
+
 <file path=word/footer1.xml><?xml version="1.0" encoding="utf-8"?>
-<w:ftr xmlns:o="urn:schemas-microsoft-com:office:office" xmlns:r="http://schemas.openxmlformats.org/officeDocument/2006/relationships" xmlns:v="urn:schemas-microsoft-com:vml" xmlns:w="http://schemas.openxmlformats.org/wordprocessingml/2006/main" xmlns:w10="urn:schemas-microsoft-com:office:word" xmlns:wp="http://schemas.openxmlformats.org/drawingml/2006/wordprocessingDrawing" xmlns:wps="http://schemas.microsoft.com/office/word/2010/wordprocessingShape" xmlns:wpg="http://schemas.microsoft.com/office/word/2010/wordprocessingGroup" xmlns:mc="http://schemas.openxmlformats.org/markup-compatibility/2006" xmlns:wp14="http://schemas.microsoft.com/office/word/2010/wordprocessingDrawing" xmlns:w14="http://schemas.microsoft.com/office/word/2010/wordml" mc:Ignorable="w14 wp14">
+<w:ftr xmlns:wpc="http://schemas.microsoft.com/office/word/2010/wordprocessingCanvas" xmlns:cx="http://schemas.microsoft.com/office/drawing/2014/chartex" xmlns:cx1="http://schemas.microsoft.com/office/drawing/2015/9/8/chartex" xmlns:cx2="http://schemas.microsoft.com/office/drawing/2015/10/21/chartex" xmlns:cx3="http://schemas.microsoft.com/office/drawing/2016/5/9/chartex" xmlns:cx4="http://schemas.microsoft.com/office/drawing/2016/5/10/chartex" xmlns:cx5="http://schemas.microsoft.com/office/drawing/2016/5/11/chartex" xmlns:cx6="http://schemas.microsoft.com/office/drawing/2016/5/12/chartex" xmlns:cx7="http://schemas.microsoft.com/office/drawing/2016/5/13/chartex" xmlns:cx8="http://schemas.microsoft.com/office/drawing/2016/5/14/chartex" xmlns:mc="http://schemas.openxmlformats.org/markup-compatibility/2006" xmlns:aink="http://schemas.microsoft.com/office/drawing/2016/ink" xmlns:am3d="http://schemas.microsoft.com/office/drawing/2017/model3d" xmlns:o="urn:schemas-microsoft-com:office:office" xmlns:r="http://schemas.openxmlformats.org/officeDocument/2006/relationships" xmlns:m="http://schemas.openxmlformats.org/officeDocument/2006/math" xmlns:v="urn:schemas-microsoft-com:vml" xmlns:wp14="http://schemas.microsoft.com/office/word/2010/wordprocessingDrawing" xmlns:wp="http://schemas.openxmlformats.org/drawingml/2006/wordprocessingDrawing" xmlns:w10="urn:schemas-microsoft-com:office:word" xmlns:w="http://schemas.openxmlformats.org/wordprocessingml/2006/main" xmlns:w14="http://schemas.microsoft.com/office/word/2010/wordml" xmlns:w15="http://schemas.microsoft.com/office/word/2012/wordml" xmlns:w16cid="http://schemas.microsoft.com/office/word/2016/wordml/cid" xmlns:w16se="http://schemas.microsoft.com/office/word/2015/wordml/symex" xmlns:wpg="http://schemas.microsoft.com/office/word/2010/wordprocessingGroup" xmlns:wpi="http://schemas.microsoft.com/office/word/2010/wordprocessingInk" xmlns:wne="http://schemas.microsoft.com/office/word/2006/wordml" xmlns:wps="http://schemas.microsoft.com/office/word/2010/wordprocessingShape" mc:Ignorable="w14 w15 w16se w16cid wp14">
   <w:p>
     <w:pPr>
-      <w:pStyle w:val="Footer"/>
-      <w:rPr/>
+      <w:pStyle w:val="Rodap"/>
     </w:pPr>
-    <w:r>
-      <w:rPr/>
-    </w:r>
+  </w:p>
+</w:ftr>
+</file>
+
+<file path=word/footer2.xml><?xml version="1.0" encoding="utf-8"?>
+<w:ftr xmlns:wpc="http://schemas.microsoft.com/office/word/2010/wordprocessingCanvas" xmlns:cx="http://schemas.microsoft.com/office/drawing/2014/chartex" xmlns:cx1="http://schemas.microsoft.com/office/drawing/2015/9/8/chartex" xmlns:cx2="http://schemas.microsoft.com/office/drawing/2015/10/21/chartex" xmlns:cx3="http://schemas.microsoft.com/office/drawing/2016/5/9/chartex" xmlns:cx4="http://schemas.microsoft.com/office/drawing/2016/5/10/chartex" xmlns:cx5="http://schemas.microsoft.com/office/drawing/2016/5/11/chartex" xmlns:cx6="http://schemas.microsoft.com/office/drawing/2016/5/12/chartex" xmlns:cx7="http://schemas.microsoft.com/office/drawing/2016/5/13/chartex" xmlns:cx8="http://schemas.microsoft.com/office/drawing/2016/5/14/chartex" xmlns:mc="http://schemas.openxmlformats.org/markup-compatibility/2006" xmlns:aink="http://schemas.microsoft.com/office/drawing/2016/ink" xmlns:am3d="http://schemas.microsoft.com/office/drawing/2017/model3d" xmlns:o="urn:schemas-microsoft-com:office:office" xmlns:r="http://schemas.openxmlformats.org/officeDocument/2006/relationships" xmlns:m="http://schemas.openxmlformats.org/officeDocument/2006/math" xmlns:v="urn:schemas-microsoft-com:vml" xmlns:wp14="http://schemas.microsoft.com/office/word/2010/wordprocessingDrawing" xmlns:wp="http://schemas.openxmlformats.org/drawingml/2006/wordprocessingDrawing" xmlns:w10="urn:schemas-microsoft-com:office:word" xmlns:w="http://schemas.openxmlformats.org/wordprocessingml/2006/main" xmlns:w14="http://schemas.microsoft.com/office/word/2010/wordml" xmlns:w15="http://schemas.microsoft.com/office/word/2012/wordml" xmlns:w16cid="http://schemas.microsoft.com/office/word/2016/wordml/cid" xmlns:w16se="http://schemas.microsoft.com/office/word/2015/wordml/symex" xmlns:wpg="http://schemas.microsoft.com/office/word/2010/wordprocessingGroup" xmlns:wpi="http://schemas.microsoft.com/office/word/2010/wordprocessingInk" xmlns:wne="http://schemas.microsoft.com/office/word/2006/wordml" xmlns:wps="http://schemas.microsoft.com/office/word/2010/wordprocessingShape" mc:Ignorable="w14 w15 w16se w16cid wp14">
+  <w:p>
+    <w:pPr>
+      <w:pStyle w:val="Rodap"/>
+    </w:pPr>
   </w:p>
   <w:p>
     <w:pPr>
-      <w:pStyle w:val="Footer"/>
-      <w:rPr/>
+      <w:pStyle w:val="Rodap"/>
     </w:pPr>
-    <w:r>
-      <w:rPr/>
-    </w:r>
   </w:p>
   <w:p>
     <w:pPr>
-      <w:pStyle w:val="Footer"/>
-      <w:ind w:left="-142" w:hanging="0"/>
+      <w:pStyle w:val="Rodap"/>
+      <w:ind w:left="-142"/>
       <w:jc w:val="right"/>
       <w:rPr>
         <w:sz w:val="18"/>
@@ -595,144 +616,101 @@
 </w:ftr>
 </file>
 
-<file path=word/header1.xml><?xml version="1.0" encoding="utf-8"?>
-<w:hdr xmlns:o="urn:schemas-microsoft-com:office:office" xmlns:r="http://schemas.openxmlformats.org/officeDocument/2006/relationships" xmlns:v="urn:schemas-microsoft-com:vml" xmlns:w="http://schemas.openxmlformats.org/wordprocessingml/2006/main" xmlns:w10="urn:schemas-microsoft-com:office:word" xmlns:wp="http://schemas.openxmlformats.org/drawingml/2006/wordprocessingDrawing" xmlns:wps="http://schemas.microsoft.com/office/word/2010/wordprocessingShape" xmlns:wpg="http://schemas.microsoft.com/office/word/2010/wordprocessingGroup" xmlns:mc="http://schemas.openxmlformats.org/markup-compatibility/2006" xmlns:wp14="http://schemas.microsoft.com/office/word/2010/wordprocessingDrawing" xmlns:w14="http://schemas.microsoft.com/office/word/2010/wordml" mc:Ignorable="w14 wp14">
+<file path=word/footer3.xml><?xml version="1.0" encoding="utf-8"?>
+<w:ftr xmlns:wpc="http://schemas.microsoft.com/office/word/2010/wordprocessingCanvas" xmlns:cx="http://schemas.microsoft.com/office/drawing/2014/chartex" xmlns:cx1="http://schemas.microsoft.com/office/drawing/2015/9/8/chartex" xmlns:cx2="http://schemas.microsoft.com/office/drawing/2015/10/21/chartex" xmlns:cx3="http://schemas.microsoft.com/office/drawing/2016/5/9/chartex" xmlns:cx4="http://schemas.microsoft.com/office/drawing/2016/5/10/chartex" xmlns:cx5="http://schemas.microsoft.com/office/drawing/2016/5/11/chartex" xmlns:cx6="http://schemas.microsoft.com/office/drawing/2016/5/12/chartex" xmlns:cx7="http://schemas.microsoft.com/office/drawing/2016/5/13/chartex" xmlns:cx8="http://schemas.microsoft.com/office/drawing/2016/5/14/chartex" xmlns:mc="http://schemas.openxmlformats.org/markup-compatibility/2006" xmlns:aink="http://schemas.microsoft.com/office/drawing/2016/ink" xmlns:am3d="http://schemas.microsoft.com/office/drawing/2017/model3d" xmlns:o="urn:schemas-microsoft-com:office:office" xmlns:r="http://schemas.openxmlformats.org/officeDocument/2006/relationships" xmlns:m="http://schemas.openxmlformats.org/officeDocument/2006/math" xmlns:v="urn:schemas-microsoft-com:vml" xmlns:wp14="http://schemas.microsoft.com/office/word/2010/wordprocessingDrawing" xmlns:wp="http://schemas.openxmlformats.org/drawingml/2006/wordprocessingDrawing" xmlns:w10="urn:schemas-microsoft-com:office:word" xmlns:w="http://schemas.openxmlformats.org/wordprocessingml/2006/main" xmlns:w14="http://schemas.microsoft.com/office/word/2010/wordml" xmlns:w15="http://schemas.microsoft.com/office/word/2012/wordml" xmlns:w16cid="http://schemas.microsoft.com/office/word/2016/wordml/cid" xmlns:w16se="http://schemas.microsoft.com/office/word/2015/wordml/symex" xmlns:wpg="http://schemas.microsoft.com/office/word/2010/wordprocessingGroup" xmlns:wpi="http://schemas.microsoft.com/office/word/2010/wordprocessingInk" xmlns:wne="http://schemas.microsoft.com/office/word/2006/wordml" xmlns:wps="http://schemas.microsoft.com/office/word/2010/wordprocessingShape" mc:Ignorable="w14 w15 w16se w16cid wp14">
   <w:p>
     <w:pPr>
-      <w:pStyle w:val="Header"/>
-      <w:rPr/>
+      <w:pStyle w:val="Rodap"/>
     </w:pPr>
-    <w:r>
-      <w:rPr/>
-      <w:drawing>
-        <wp:anchor behindDoc="0" distT="0" distB="0" distL="0" distR="0" simplePos="0" locked="0" layoutInCell="1" allowOverlap="1" relativeHeight="2">
-          <wp:simplePos x="0" y="0"/>
-          <wp:positionH relativeFrom="column">
-            <wp:align>right</wp:align>
-          </wp:positionH>
-          <wp:positionV relativeFrom="paragraph">
-            <wp:posOffset>635</wp:posOffset>
-          </wp:positionV>
-          <wp:extent cx="915670" cy="365760"/>
-          <wp:effectExtent l="0" t="0" r="0" b="0"/>
-          <wp:wrapSquare wrapText="largest"/>
-          <wp:docPr id="1" name="Image1" descr=""/>
-          <wp:cNvGraphicFramePr>
-            <a:graphicFrameLocks xmlns:a="http://schemas.openxmlformats.org/drawingml/2006/main" noChangeAspect="1"/>
-          </wp:cNvGraphicFramePr>
-          <a:graphic xmlns:a="http://schemas.openxmlformats.org/drawingml/2006/main">
-            <a:graphicData uri="http://schemas.openxmlformats.org/drawingml/2006/picture">
-              <pic:pic xmlns:pic="http://schemas.openxmlformats.org/drawingml/2006/picture">
-                <pic:nvPicPr>
-                  <pic:cNvPr id="1" name="Image1" descr=""/>
-                  <pic:cNvPicPr>
-                    <a:picLocks noChangeAspect="1" noChangeArrowheads="1"/>
-                  </pic:cNvPicPr>
-                </pic:nvPicPr>
-                <pic:blipFill>
-                  <a:blip r:embed="rId1"/>
-                  <a:stretch>
-                    <a:fillRect/>
-                  </a:stretch>
-                </pic:blipFill>
-                <pic:spPr bwMode="auto">
-                  <a:xfrm>
-                    <a:off x="0" y="0"/>
-                    <a:ext cx="915670" cy="365760"/>
-                  </a:xfrm>
-                  <a:prstGeom prst="rect">
-                    <a:avLst/>
-                  </a:prstGeom>
-                </pic:spPr>
-              </pic:pic>
-            </a:graphicData>
-          </a:graphic>
-        </wp:anchor>
-      </w:drawing>
-      <w:drawing>
-        <wp:anchor behindDoc="0" distT="0" distB="0" distL="0" distR="0" simplePos="0" locked="0" layoutInCell="1" allowOverlap="1" relativeHeight="3">
-          <wp:simplePos x="0" y="0"/>
-          <wp:positionH relativeFrom="column">
-            <wp:posOffset>3378200</wp:posOffset>
-          </wp:positionH>
-          <wp:positionV relativeFrom="paragraph">
-            <wp:posOffset>-86995</wp:posOffset>
-          </wp:positionV>
-          <wp:extent cx="1774190" cy="452755"/>
-          <wp:effectExtent l="0" t="0" r="0" b="0"/>
-          <wp:wrapSquare wrapText="largest"/>
-          <wp:docPr id="2" name="Image2" descr=""/>
-          <wp:cNvGraphicFramePr>
-            <a:graphicFrameLocks xmlns:a="http://schemas.openxmlformats.org/drawingml/2006/main" noChangeAspect="1"/>
-          </wp:cNvGraphicFramePr>
-          <a:graphic xmlns:a="http://schemas.openxmlformats.org/drawingml/2006/main">
-            <a:graphicData uri="http://schemas.openxmlformats.org/drawingml/2006/picture">
-              <pic:pic xmlns:pic="http://schemas.openxmlformats.org/drawingml/2006/picture">
-                <pic:nvPicPr>
-                  <pic:cNvPr id="2" name="Image2" descr=""/>
-                  <pic:cNvPicPr>
-                    <a:picLocks noChangeAspect="1" noChangeArrowheads="1"/>
-                  </pic:cNvPicPr>
-                </pic:nvPicPr>
-                <pic:blipFill>
-                  <a:blip r:embed="rId2"/>
-                  <a:stretch>
-                    <a:fillRect/>
-                  </a:stretch>
-                </pic:blipFill>
-                <pic:spPr bwMode="auto">
-                  <a:xfrm>
-                    <a:off x="0" y="0"/>
-                    <a:ext cx="1774190" cy="452755"/>
-                  </a:xfrm>
-                  <a:prstGeom prst="rect">
-                    <a:avLst/>
-                  </a:prstGeom>
-                </pic:spPr>
-              </pic:pic>
-            </a:graphicData>
-          </a:graphic>
-        </wp:anchor>
-      </w:drawing>
-    </w:r>
+  </w:p>
+</w:ftr>
+</file>
+
+<file path=word/footnotes.xml><?xml version="1.0" encoding="utf-8"?>
+<w:footnotes xmlns:wpc="http://schemas.microsoft.com/office/word/2010/wordprocessingCanvas" xmlns:cx="http://schemas.microsoft.com/office/drawing/2014/chartex" xmlns:cx1="http://schemas.microsoft.com/office/drawing/2015/9/8/chartex" xmlns:cx2="http://schemas.microsoft.com/office/drawing/2015/10/21/chartex" xmlns:cx3="http://schemas.microsoft.com/office/drawing/2016/5/9/chartex" xmlns:cx4="http://schemas.microsoft.com/office/drawing/2016/5/10/chartex" xmlns:cx5="http://schemas.microsoft.com/office/drawing/2016/5/11/chartex" xmlns:cx6="http://schemas.microsoft.com/office/drawing/2016/5/12/chartex" xmlns:cx7="http://schemas.microsoft.com/office/drawing/2016/5/13/chartex" xmlns:cx8="http://schemas.microsoft.com/office/drawing/2016/5/14/chartex" xmlns:mc="http://schemas.openxmlformats.org/markup-compatibility/2006" xmlns:aink="http://schemas.microsoft.com/office/drawing/2016/ink" xmlns:am3d="http://schemas.microsoft.com/office/drawing/2017/model3d" xmlns:o="urn:schemas-microsoft-com:office:office" xmlns:r="http://schemas.openxmlformats.org/officeDocument/2006/relationships" xmlns:m="http://schemas.openxmlformats.org/officeDocument/2006/math" xmlns:v="urn:schemas-microsoft-com:vml" xmlns:wp14="http://schemas.microsoft.com/office/word/2010/wordprocessingDrawing" xmlns:wp="http://schemas.openxmlformats.org/drawingml/2006/wordprocessingDrawing" xmlns:w10="urn:schemas-microsoft-com:office:word" xmlns:w="http://schemas.openxmlformats.org/wordprocessingml/2006/main" xmlns:w14="http://schemas.microsoft.com/office/word/2010/wordml" xmlns:w15="http://schemas.microsoft.com/office/word/2012/wordml" xmlns:w16cid="http://schemas.microsoft.com/office/word/2016/wordml/cid" xmlns:w16se="http://schemas.microsoft.com/office/word/2015/wordml/symex" xmlns:wpg="http://schemas.microsoft.com/office/word/2010/wordprocessingGroup" xmlns:wpi="http://schemas.microsoft.com/office/word/2010/wordprocessingInk" xmlns:wne="http://schemas.microsoft.com/office/word/2006/wordml" xmlns:wps="http://schemas.microsoft.com/office/word/2010/wordprocessingShape" mc:Ignorable="w14 w15 w16se w16cid wp14">
+  <w:footnote w:type="separator" w:id="-1">
+    <w:p>
+      <w:pPr>
+        <w:spacing w:after="0" w:line="240" w:lineRule="auto"/>
+      </w:pPr>
+      <w:r>
+        <w:separator/>
+      </w:r>
+    </w:p>
+  </w:footnote>
+  <w:footnote w:type="continuationSeparator" w:id="0">
+    <w:p>
+      <w:pPr>
+        <w:spacing w:after="0" w:line="240" w:lineRule="auto"/>
+      </w:pPr>
+      <w:r>
+        <w:continuationSeparator/>
+      </w:r>
+    </w:p>
+  </w:footnote>
+</w:footnotes>
+</file>
+
+<file path=word/header1.xml><?xml version="1.0" encoding="utf-8"?>
+<w:hdr xmlns:wpc="http://schemas.microsoft.com/office/word/2010/wordprocessingCanvas" xmlns:cx="http://schemas.microsoft.com/office/drawing/2014/chartex" xmlns:cx1="http://schemas.microsoft.com/office/drawing/2015/9/8/chartex" xmlns:cx2="http://schemas.microsoft.com/office/drawing/2015/10/21/chartex" xmlns:cx3="http://schemas.microsoft.com/office/drawing/2016/5/9/chartex" xmlns:cx4="http://schemas.microsoft.com/office/drawing/2016/5/10/chartex" xmlns:cx5="http://schemas.microsoft.com/office/drawing/2016/5/11/chartex" xmlns:cx6="http://schemas.microsoft.com/office/drawing/2016/5/12/chartex" xmlns:cx7="http://schemas.microsoft.com/office/drawing/2016/5/13/chartex" xmlns:cx8="http://schemas.microsoft.com/office/drawing/2016/5/14/chartex" xmlns:mc="http://schemas.openxmlformats.org/markup-compatibility/2006" xmlns:aink="http://schemas.microsoft.com/office/drawing/2016/ink" xmlns:am3d="http://schemas.microsoft.com/office/drawing/2017/model3d" xmlns:o="urn:schemas-microsoft-com:office:office" xmlns:r="http://schemas.openxmlformats.org/officeDocument/2006/relationships" xmlns:m="http://schemas.openxmlformats.org/officeDocument/2006/math" xmlns:v="urn:schemas-microsoft-com:vml" xmlns:wp14="http://schemas.microsoft.com/office/word/2010/wordprocessingDrawing" xmlns:wp="http://schemas.openxmlformats.org/drawingml/2006/wordprocessingDrawing" xmlns:w10="urn:schemas-microsoft-com:office:word" xmlns:w="http://schemas.openxmlformats.org/wordprocessingml/2006/main" xmlns:w14="http://schemas.microsoft.com/office/word/2010/wordml" xmlns:w15="http://schemas.microsoft.com/office/word/2012/wordml" xmlns:w16cid="http://schemas.microsoft.com/office/word/2016/wordml/cid" xmlns:w16se="http://schemas.microsoft.com/office/word/2015/wordml/symex" xmlns:wpg="http://schemas.microsoft.com/office/word/2010/wordprocessingGroup" xmlns:wpi="http://schemas.microsoft.com/office/word/2010/wordprocessingInk" xmlns:wne="http://schemas.microsoft.com/office/word/2006/wordml" xmlns:wps="http://schemas.microsoft.com/office/word/2010/wordprocessingShape" mc:Ignorable="w14 w15 w16se w16cid wp14">
+  <w:p>
+    <w:pPr>
+      <w:pStyle w:val="Cabealho"/>
+    </w:pPr>
+  </w:p>
+</w:hdr>
+</file>
+
+<file path=word/header2.xml><?xml version="1.0" encoding="utf-8"?>
+<w:hdr xmlns:wpc="http://schemas.microsoft.com/office/word/2010/wordprocessingCanvas" xmlns:cx="http://schemas.microsoft.com/office/drawing/2014/chartex" xmlns:cx1="http://schemas.microsoft.com/office/drawing/2015/9/8/chartex" xmlns:cx2="http://schemas.microsoft.com/office/drawing/2015/10/21/chartex" xmlns:cx3="http://schemas.microsoft.com/office/drawing/2016/5/9/chartex" xmlns:cx4="http://schemas.microsoft.com/office/drawing/2016/5/10/chartex" xmlns:cx5="http://schemas.microsoft.com/office/drawing/2016/5/11/chartex" xmlns:cx6="http://schemas.microsoft.com/office/drawing/2016/5/12/chartex" xmlns:cx7="http://schemas.microsoft.com/office/drawing/2016/5/13/chartex" xmlns:cx8="http://schemas.microsoft.com/office/drawing/2016/5/14/chartex" xmlns:mc="http://schemas.openxmlformats.org/markup-compatibility/2006" xmlns:aink="http://schemas.microsoft.com/office/drawing/2016/ink" xmlns:am3d="http://schemas.microsoft.com/office/drawing/2017/model3d" xmlns:o="urn:schemas-microsoft-com:office:office" xmlns:r="http://schemas.openxmlformats.org/officeDocument/2006/relationships" xmlns:m="http://schemas.openxmlformats.org/officeDocument/2006/math" xmlns:v="urn:schemas-microsoft-com:vml" xmlns:wp14="http://schemas.microsoft.com/office/word/2010/wordprocessingDrawing" xmlns:wp="http://schemas.openxmlformats.org/drawingml/2006/wordprocessingDrawing" xmlns:w10="urn:schemas-microsoft-com:office:word" xmlns:w="http://schemas.openxmlformats.org/wordprocessingml/2006/main" xmlns:w14="http://schemas.microsoft.com/office/word/2010/wordml" xmlns:w15="http://schemas.microsoft.com/office/word/2012/wordml" xmlns:w16cid="http://schemas.microsoft.com/office/word/2016/wordml/cid" xmlns:w16se="http://schemas.microsoft.com/office/word/2015/wordml/symex" xmlns:wpg="http://schemas.microsoft.com/office/word/2010/wordprocessingGroup" xmlns:wpi="http://schemas.microsoft.com/office/word/2010/wordprocessingInk" xmlns:wne="http://schemas.microsoft.com/office/word/2006/wordml" xmlns:wps="http://schemas.microsoft.com/office/word/2010/wordprocessingShape" mc:Ignorable="w14 w15 w16se w16cid wp14">
+  <w:p>
+    <w:pPr>
+      <w:pStyle w:val="Cabealho"/>
+    </w:pPr>
+    <w:bookmarkStart w:id="0" w:name="_GoBack"/>
+    <w:bookmarkEnd w:id="0"/>
   </w:p>
   <w:p>
     <w:pPr>
-      <w:pStyle w:val="Header"/>
-      <w:rPr/>
+      <w:pStyle w:val="Cabealho"/>
     </w:pPr>
-    <w:r>
-      <w:rPr/>
-    </w:r>
+  </w:p>
+</w:hdr>
+</file>
+
+<file path=word/header3.xml><?xml version="1.0" encoding="utf-8"?>
+<w:hdr xmlns:wpc="http://schemas.microsoft.com/office/word/2010/wordprocessingCanvas" xmlns:cx="http://schemas.microsoft.com/office/drawing/2014/chartex" xmlns:cx1="http://schemas.microsoft.com/office/drawing/2015/9/8/chartex" xmlns:cx2="http://schemas.microsoft.com/office/drawing/2015/10/21/chartex" xmlns:cx3="http://schemas.microsoft.com/office/drawing/2016/5/9/chartex" xmlns:cx4="http://schemas.microsoft.com/office/drawing/2016/5/10/chartex" xmlns:cx5="http://schemas.microsoft.com/office/drawing/2016/5/11/chartex" xmlns:cx6="http://schemas.microsoft.com/office/drawing/2016/5/12/chartex" xmlns:cx7="http://schemas.microsoft.com/office/drawing/2016/5/13/chartex" xmlns:cx8="http://schemas.microsoft.com/office/drawing/2016/5/14/chartex" xmlns:mc="http://schemas.openxmlformats.org/markup-compatibility/2006" xmlns:aink="http://schemas.microsoft.com/office/drawing/2016/ink" xmlns:am3d="http://schemas.microsoft.com/office/drawing/2017/model3d" xmlns:o="urn:schemas-microsoft-com:office:office" xmlns:r="http://schemas.openxmlformats.org/officeDocument/2006/relationships" xmlns:m="http://schemas.openxmlformats.org/officeDocument/2006/math" xmlns:v="urn:schemas-microsoft-com:vml" xmlns:wp14="http://schemas.microsoft.com/office/word/2010/wordprocessingDrawing" xmlns:wp="http://schemas.openxmlformats.org/drawingml/2006/wordprocessingDrawing" xmlns:w10="urn:schemas-microsoft-com:office:word" xmlns:w="http://schemas.openxmlformats.org/wordprocessingml/2006/main" xmlns:w14="http://schemas.microsoft.com/office/word/2010/wordml" xmlns:w15="http://schemas.microsoft.com/office/word/2012/wordml" xmlns:w16cid="http://schemas.microsoft.com/office/word/2016/wordml/cid" xmlns:w16se="http://schemas.microsoft.com/office/word/2015/wordml/symex" xmlns:wpg="http://schemas.microsoft.com/office/word/2010/wordprocessingGroup" xmlns:wpi="http://schemas.microsoft.com/office/word/2010/wordprocessingInk" xmlns:wne="http://schemas.microsoft.com/office/word/2006/wordml" xmlns:wps="http://schemas.microsoft.com/office/word/2010/wordprocessingShape" mc:Ignorable="w14 w15 w16se w16cid wp14">
+  <w:p>
+    <w:pPr>
+      <w:pStyle w:val="Cabealho"/>
+    </w:pPr>
   </w:p>
 </w:hdr>
 </file>
 
 <file path=word/styles.xml><?xml version="1.0" encoding="utf-8"?>
-<w:styles xmlns:w="http://schemas.openxmlformats.org/wordprocessingml/2006/main" xmlns:w14="http://schemas.microsoft.com/office/word/2010/wordml" xmlns:mc="http://schemas.openxmlformats.org/markup-compatibility/2006" mc:Ignorable="w14">
+<w:styles xmlns:mc="http://schemas.openxmlformats.org/markup-compatibility/2006" xmlns:r="http://schemas.openxmlformats.org/officeDocument/2006/relationships" xmlns:w="http://schemas.openxmlformats.org/wordprocessingml/2006/main" xmlns:w14="http://schemas.microsoft.com/office/word/2010/wordml" xmlns:w15="http://schemas.microsoft.com/office/word/2012/wordml" xmlns:w16cid="http://schemas.microsoft.com/office/word/2016/wordml/cid" xmlns:w16se="http://schemas.microsoft.com/office/word/2015/wordml/symex" mc:Ignorable="w14 w15 w16se w16cid">
   <w:docDefaults>
     <w:rPrDefault>
       <w:rPr>
-        <w:rFonts w:ascii="Calibri" w:hAnsi="Calibri" w:eastAsia="Calibri" w:cs="" w:asciiTheme="minorHAnsi" w:cstheme="minorBidi" w:eastAsiaTheme="minorHAnsi" w:hAnsiTheme="minorHAnsi"/>
+        <w:rFonts w:asciiTheme="minorHAnsi" w:eastAsiaTheme="minorHAnsi" w:hAnsiTheme="minorHAnsi" w:cstheme="minorBidi"/>
         <w:szCs w:val="22"/>
         <w:lang w:val="pt-BR" w:eastAsia="en-US" w:bidi="ar-SA"/>
       </w:rPr>
     </w:rPrDefault>
-    <w:pPrDefault>
-      <w:pPr/>
-    </w:pPrDefault>
+    <w:pPrDefault/>
   </w:docDefaults>
   <w:latentStyles w:defLockedState="0" w:defUIPriority="99" w:defSemiHidden="0" w:defUnhideWhenUsed="0" w:defQFormat="0" w:count="375">
     <w:lsdException w:name="Normal" w:uiPriority="0" w:qFormat="1"/>
     <w:lsdException w:name="heading 1" w:uiPriority="9" w:qFormat="1"/>
-    <w:lsdException w:name="heading 2" w:uiPriority="9" w:semiHidden="1" w:unhideWhenUsed="1" w:qFormat="1"/>
-    <w:lsdException w:name="heading 3" w:uiPriority="9" w:semiHidden="1" w:unhideWhenUsed="1" w:qFormat="1"/>
-    <w:lsdException w:name="heading 4" w:uiPriority="9" w:semiHidden="1" w:unhideWhenUsed="1" w:qFormat="1"/>
-    <w:lsdException w:name="heading 5" w:uiPriority="9" w:semiHidden="1" w:unhideWhenUsed="1" w:qFormat="1"/>
-    <w:lsdException w:name="heading 6" w:uiPriority="9" w:semiHidden="1" w:unhideWhenUsed="1" w:qFormat="1"/>
-    <w:lsdException w:name="heading 7" w:uiPriority="9" w:semiHidden="1" w:unhideWhenUsed="1" w:qFormat="1"/>
-    <w:lsdException w:name="heading 8" w:uiPriority="9" w:semiHidden="1" w:unhideWhenUsed="1" w:qFormat="1"/>
-    <w:lsdException w:name="heading 9" w:uiPriority="9" w:semiHidden="1" w:unhideWhenUsed="1" w:qFormat="1"/>
+    <w:lsdException w:name="heading 2" w:semiHidden="1" w:uiPriority="9" w:unhideWhenUsed="1" w:qFormat="1"/>
+    <w:lsdException w:name="heading 3" w:semiHidden="1" w:uiPriority="9" w:unhideWhenUsed="1" w:qFormat="1"/>
+    <w:lsdException w:name="heading 4" w:semiHidden="1" w:uiPriority="9" w:unhideWhenUsed="1" w:qFormat="1"/>
+    <w:lsdException w:name="heading 5" w:semiHidden="1" w:uiPriority="9" w:unhideWhenUsed="1" w:qFormat="1"/>
+    <w:lsdException w:name="heading 6" w:semiHidden="1" w:uiPriority="9" w:unhideWhenUsed="1" w:qFormat="1"/>
+    <w:lsdException w:name="heading 7" w:semiHidden="1" w:uiPriority="9" w:unhideWhenUsed="1" w:qFormat="1"/>
+    <w:lsdException w:name="heading 8" w:semiHidden="1" w:uiPriority="9" w:unhideWhenUsed="1" w:qFormat="1"/>
+    <w:lsdException w:name="heading 9" w:semiHidden="1" w:uiPriority="9" w:unhideWhenUsed="1" w:qFormat="1"/>
     <w:lsdException w:name="index 1" w:semiHidden="1" w:unhideWhenUsed="1"/>
     <w:lsdException w:name="index 2" w:semiHidden="1" w:unhideWhenUsed="1"/>
     <w:lsdException w:name="index 3" w:semiHidden="1" w:unhideWhenUsed="1"/>
@@ -742,22 +720,22 @@
     <w:lsdException w:name="index 7" w:semiHidden="1" w:unhideWhenUsed="1"/>
     <w:lsdException w:name="index 8" w:semiHidden="1" w:unhideWhenUsed="1"/>
     <w:lsdException w:name="index 9" w:semiHidden="1" w:unhideWhenUsed="1"/>
-    <w:lsdException w:name="toc 1" w:uiPriority="39" w:semiHidden="1" w:unhideWhenUsed="1"/>
-    <w:lsdException w:name="toc 2" w:uiPriority="39" w:semiHidden="1" w:unhideWhenUsed="1"/>
-    <w:lsdException w:name="toc 3" w:uiPriority="39" w:semiHidden="1" w:unhideWhenUsed="1"/>
-    <w:lsdException w:name="toc 4" w:uiPriority="39" w:semiHidden="1" w:unhideWhenUsed="1"/>
-    <w:lsdException w:name="toc 5" w:uiPriority="39" w:semiHidden="1" w:unhideWhenUsed="1"/>
-    <w:lsdException w:name="toc 6" w:uiPriority="39" w:semiHidden="1" w:unhideWhenUsed="1"/>
-    <w:lsdException w:name="toc 7" w:uiPriority="39" w:semiHidden="1" w:unhideWhenUsed="1"/>
-    <w:lsdException w:name="toc 8" w:uiPriority="39" w:semiHidden="1" w:unhideWhenUsed="1"/>
-    <w:lsdException w:name="toc 9" w:uiPriority="39" w:semiHidden="1" w:unhideWhenUsed="1"/>
+    <w:lsdException w:name="toc 1" w:semiHidden="1" w:uiPriority="39" w:unhideWhenUsed="1"/>
+    <w:lsdException w:name="toc 2" w:semiHidden="1" w:uiPriority="39" w:unhideWhenUsed="1"/>
+    <w:lsdException w:name="toc 3" w:semiHidden="1" w:uiPriority="39" w:unhideWhenUsed="1"/>
+    <w:lsdException w:name="toc 4" w:semiHidden="1" w:uiPriority="39" w:unhideWhenUsed="1"/>
+    <w:lsdException w:name="toc 5" w:semiHidden="1" w:uiPriority="39" w:unhideWhenUsed="1"/>
+    <w:lsdException w:name="toc 6" w:semiHidden="1" w:uiPriority="39" w:unhideWhenUsed="1"/>
+    <w:lsdException w:name="toc 7" w:semiHidden="1" w:uiPriority="39" w:unhideWhenUsed="1"/>
+    <w:lsdException w:name="toc 8" w:semiHidden="1" w:uiPriority="39" w:unhideWhenUsed="1"/>
+    <w:lsdException w:name="toc 9" w:semiHidden="1" w:uiPriority="39" w:unhideWhenUsed="1"/>
     <w:lsdException w:name="Normal Indent" w:semiHidden="1" w:unhideWhenUsed="1"/>
     <w:lsdException w:name="footnote text" w:semiHidden="1" w:unhideWhenUsed="1"/>
     <w:lsdException w:name="annotation text" w:semiHidden="1" w:unhideWhenUsed="1"/>
     <w:lsdException w:name="header" w:semiHidden="1" w:unhideWhenUsed="1"/>
     <w:lsdException w:name="footer" w:semiHidden="1" w:unhideWhenUsed="1"/>
     <w:lsdException w:name="index heading" w:semiHidden="1" w:unhideWhenUsed="1"/>
-    <w:lsdException w:name="caption" w:uiPriority="35" w:semiHidden="1" w:unhideWhenUsed="1" w:qFormat="1"/>
+    <w:lsdException w:name="caption" w:semiHidden="1" w:uiPriority="35" w:unhideWhenUsed="1" w:qFormat="1"/>
     <w:lsdException w:name="table of figures" w:semiHidden="1" w:unhideWhenUsed="1"/>
     <w:lsdException w:name="envelope address" w:semiHidden="1" w:unhideWhenUsed="1"/>
     <w:lsdException w:name="envelope return" w:semiHidden="1" w:unhideWhenUsed="1"/>
@@ -788,7 +766,7 @@
     <w:lsdException w:name="Title" w:uiPriority="10" w:qFormat="1"/>
     <w:lsdException w:name="Closing" w:semiHidden="1" w:unhideWhenUsed="1"/>
     <w:lsdException w:name="Signature" w:semiHidden="1" w:unhideWhenUsed="1"/>
-    <w:lsdException w:name="Default Paragraph Font" w:uiPriority="1" w:semiHidden="1" w:unhideWhenUsed="1"/>
+    <w:lsdException w:name="Default Paragraph Font" w:semiHidden="1" w:uiPriority="1" w:unhideWhenUsed="1"/>
     <w:lsdException w:name="Body Text" w:semiHidden="1" w:unhideWhenUsed="1"/>
     <w:lsdException w:name="Body Text Indent" w:semiHidden="1" w:unhideWhenUsed="1"/>
     <w:lsdException w:name="List Continue" w:semiHidden="1" w:unhideWhenUsed="1"/>
@@ -828,6 +806,7 @@
     <w:lsdException w:name="HTML Sample" w:semiHidden="1" w:unhideWhenUsed="1"/>
     <w:lsdException w:name="HTML Typewriter" w:semiHidden="1" w:unhideWhenUsed="1"/>
     <w:lsdException w:name="HTML Variable" w:semiHidden="1" w:unhideWhenUsed="1"/>
+    <w:lsdException w:name="Normal Table" w:semiHidden="1" w:unhideWhenUsed="1"/>
     <w:lsdException w:name="annotation subject" w:semiHidden="1" w:unhideWhenUsed="1"/>
     <w:lsdException w:name="No List" w:semiHidden="1" w:unhideWhenUsed="1"/>
     <w:lsdException w:name="Outline List 1" w:semiHidden="1" w:unhideWhenUsed="1"/>
@@ -871,8 +850,10 @@
     <w:lsdException w:name="Table Elegant" w:semiHidden="1" w:unhideWhenUsed="1"/>
     <w:lsdException w:name="Table Professional" w:semiHidden="1" w:unhideWhenUsed="1"/>
     <w:lsdException w:name="Table Subtle 1" w:semiHidden="1" w:unhideWhenUsed="1"/>
+    <w:lsdException w:name="Table Subtle 2" w:semiHidden="1" w:unhideWhenUsed="1"/>
     <w:lsdException w:name="Table Web 1" w:semiHidden="1" w:unhideWhenUsed="1"/>
     <w:lsdException w:name="Table Web 2" w:semiHidden="1" w:unhideWhenUsed="1"/>
+    <w:lsdException w:name="Table Web 3" w:semiHidden="1" w:unhideWhenUsed="1"/>
     <w:lsdException w:name="Balloon Text" w:semiHidden="1" w:unhideWhenUsed="1"/>
     <w:lsdException w:name="Table Grid" w:uiPriority="59"/>
     <w:lsdException w:name="Table Theme" w:semiHidden="1" w:unhideWhenUsed="1"/>
@@ -985,8 +966,8 @@
     <w:lsdException w:name="Subtle Reference" w:uiPriority="31" w:qFormat="1"/>
     <w:lsdException w:name="Intense Reference" w:uiPriority="32" w:qFormat="1"/>
     <w:lsdException w:name="Book Title" w:uiPriority="33" w:qFormat="1"/>
-    <w:lsdException w:name="Bibliography" w:uiPriority="37" w:semiHidden="1" w:unhideWhenUsed="1"/>
-    <w:lsdException w:name="TOC Heading" w:uiPriority="39" w:semiHidden="1" w:unhideWhenUsed="1" w:qFormat="1"/>
+    <w:lsdException w:name="Bibliography" w:semiHidden="1" w:uiPriority="37" w:unhideWhenUsed="1"/>
+    <w:lsdException w:name="TOC Heading" w:semiHidden="1" w:uiPriority="39" w:unhideWhenUsed="1" w:qFormat="1"/>
     <w:lsdException w:name="Plain Table 1" w:uiPriority="41"/>
     <w:lsdException w:name="Plain Table 2" w:uiPriority="42"/>
     <w:lsdException w:name="Plain Table 3" w:uiPriority="43"/>
@@ -1096,452 +1077,23 @@
     <w:lsdException w:name="Hashtag" w:semiHidden="1" w:unhideWhenUsed="1"/>
     <w:lsdException w:name="Unresolved Mention" w:semiHidden="1" w:unhideWhenUsed="1"/>
   </w:latentStyles>
-  <w:style w:type="paragraph" w:styleId="Normal" w:default="1">
+  <w:style w:type="paragraph" w:default="1" w:styleId="Normal">
     <w:name w:val="Normal"/>
     <w:qFormat/>
     <w:pPr>
-      <w:widowControl/>
-      <w:bidi w:val="0"/>
-      <w:spacing w:lineRule="auto" w:line="276" w:before="0" w:after="200"/>
-      <w:jc w:val="left"/>
+      <w:spacing w:after="200" w:line="276" w:lineRule="auto"/>
     </w:pPr>
     <w:rPr>
-      <w:rFonts w:ascii="Calibri" w:hAnsi="Calibri" w:eastAsia="Calibri" w:cs="" w:asciiTheme="minorHAnsi" w:cstheme="minorBidi" w:eastAsiaTheme="minorHAnsi" w:hAnsiTheme="minorHAnsi"/>
-      <w:color w:val="auto"/>
-      <w:kern w:val="0"/>
       <w:sz w:val="22"/>
-      <w:szCs w:val="22"/>
-      <w:lang w:val="pt-BR" w:eastAsia="en-US" w:bidi="ar-SA"/>
-    </w:rPr>
-  </w:style>
-  <w:style w:type="character" w:styleId="DefaultParagraphFont" w:default="1">
+    </w:rPr>
+  </w:style>
+  <w:style w:type="character" w:default="1" w:styleId="Fontepargpadro">
     <w:name w:val="Default Paragraph Font"/>
     <w:uiPriority w:val="1"/>
     <w:semiHidden/>
     <w:unhideWhenUsed/>
-    <w:qFormat/>
-    <w:rPr/>
-  </w:style>
-  <w:style w:type="character" w:styleId="HeaderChar" w:customStyle="1">
-    <w:name w:val="Header Char"/>
-    <w:basedOn w:val="DefaultParagraphFont"/>
-    <w:link w:val="Header"/>
-    <w:uiPriority w:val="99"/>
-    <w:qFormat/>
-    <w:rsid w:val="00d6475c"/>
-    <w:rPr/>
-  </w:style>
-  <w:style w:type="character" w:styleId="FooterChar" w:customStyle="1">
-    <w:name w:val="Footer Char"/>
-    <w:basedOn w:val="DefaultParagraphFont"/>
-    <w:link w:val="Footer"/>
-    <w:uiPriority w:val="99"/>
-    <w:qFormat/>
-    <w:rsid w:val="00d6475c"/>
-    <w:rPr/>
-  </w:style>
-  <w:style w:type="character" w:styleId="BalloonTextChar" w:customStyle="1">
-    <w:name w:val="Balloon Text Char"/>
-    <w:basedOn w:val="DefaultParagraphFont"/>
-    <w:link w:val="BalloonText"/>
-    <w:uiPriority w:val="99"/>
-    <w:semiHidden/>
-    <w:qFormat/>
-    <w:rsid w:val="00d6475c"/>
-    <w:rPr>
-      <w:rFonts w:ascii="Tahoma" w:hAnsi="Tahoma" w:cs="Tahoma"/>
-      <w:sz w:val="16"/>
-      <w:szCs w:val="16"/>
-    </w:rPr>
-  </w:style>
-  <w:style w:type="character" w:styleId="InternetLink">
-    <w:name w:val="Internet Link"/>
-    <w:basedOn w:val="DefaultParagraphFont"/>
-    <w:uiPriority w:val="99"/>
-    <w:unhideWhenUsed/>
-    <w:rsid w:val="001f60ed"/>
-    <w:rPr>
-      <w:rFonts w:ascii="Segoe UI" w:hAnsi="Segoe UI" w:cs="Segoe UI"/>
-      <w:strike w:val="false"/>
-      <w:dstrike w:val="false"/>
-      <w:color w:val="006ADA"/>
-      <w:u w:val="none"/>
-      <w:effect w:val="none"/>
-    </w:rPr>
-  </w:style>
-  <w:style w:type="character" w:styleId="Appleconvertedspace" w:customStyle="1">
-    <w:name w:val="apple-converted-space"/>
-    <w:basedOn w:val="DefaultParagraphFont"/>
-    <w:qFormat/>
-    <w:rsid w:val="005e563d"/>
-    <w:rPr/>
-  </w:style>
-  <w:style w:type="character" w:styleId="ListLabel1">
-    <w:name w:val="ListLabel 1"/>
-    <w:qFormat/>
-    <w:rPr>
-      <w:sz w:val="20"/>
-    </w:rPr>
-  </w:style>
-  <w:style w:type="character" w:styleId="ListLabel2">
-    <w:name w:val="ListLabel 2"/>
-    <w:qFormat/>
-    <w:rPr>
-      <w:sz w:val="20"/>
-    </w:rPr>
-  </w:style>
-  <w:style w:type="character" w:styleId="ListLabel3">
-    <w:name w:val="ListLabel 3"/>
-    <w:qFormat/>
-    <w:rPr>
-      <w:sz w:val="20"/>
-    </w:rPr>
-  </w:style>
-  <w:style w:type="character" w:styleId="ListLabel4">
-    <w:name w:val="ListLabel 4"/>
-    <w:qFormat/>
-    <w:rPr>
-      <w:sz w:val="20"/>
-    </w:rPr>
-  </w:style>
-  <w:style w:type="character" w:styleId="ListLabel5">
-    <w:name w:val="ListLabel 5"/>
-    <w:qFormat/>
-    <w:rPr>
-      <w:sz w:val="20"/>
-    </w:rPr>
-  </w:style>
-  <w:style w:type="character" w:styleId="ListLabel6">
-    <w:name w:val="ListLabel 6"/>
-    <w:qFormat/>
-    <w:rPr>
-      <w:sz w:val="20"/>
-    </w:rPr>
-  </w:style>
-  <w:style w:type="character" w:styleId="ListLabel7">
-    <w:name w:val="ListLabel 7"/>
-    <w:qFormat/>
-    <w:rPr>
-      <w:sz w:val="20"/>
-    </w:rPr>
-  </w:style>
-  <w:style w:type="character" w:styleId="ListLabel8">
-    <w:name w:val="ListLabel 8"/>
-    <w:qFormat/>
-    <w:rPr>
-      <w:sz w:val="20"/>
-    </w:rPr>
-  </w:style>
-  <w:style w:type="character" w:styleId="ListLabel9">
-    <w:name w:val="ListLabel 9"/>
-    <w:qFormat/>
-    <w:rPr>
-      <w:sz w:val="20"/>
-    </w:rPr>
-  </w:style>
-  <w:style w:type="character" w:styleId="ListLabel10">
-    <w:name w:val="ListLabel 10"/>
-    <w:qFormat/>
-    <w:rPr>
-      <w:sz w:val="20"/>
-    </w:rPr>
-  </w:style>
-  <w:style w:type="character" w:styleId="ListLabel11">
-    <w:name w:val="ListLabel 11"/>
-    <w:qFormat/>
-    <w:rPr>
-      <w:sz w:val="20"/>
-    </w:rPr>
-  </w:style>
-  <w:style w:type="character" w:styleId="ListLabel12">
-    <w:name w:val="ListLabel 12"/>
-    <w:qFormat/>
-    <w:rPr>
-      <w:sz w:val="20"/>
-    </w:rPr>
-  </w:style>
-  <w:style w:type="character" w:styleId="ListLabel13">
-    <w:name w:val="ListLabel 13"/>
-    <w:qFormat/>
-    <w:rPr>
-      <w:sz w:val="20"/>
-    </w:rPr>
-  </w:style>
-  <w:style w:type="character" w:styleId="ListLabel14">
-    <w:name w:val="ListLabel 14"/>
-    <w:qFormat/>
-    <w:rPr>
-      <w:sz w:val="20"/>
-    </w:rPr>
-  </w:style>
-  <w:style w:type="character" w:styleId="ListLabel15">
-    <w:name w:val="ListLabel 15"/>
-    <w:qFormat/>
-    <w:rPr>
-      <w:sz w:val="20"/>
-    </w:rPr>
-  </w:style>
-  <w:style w:type="character" w:styleId="ListLabel16">
-    <w:name w:val="ListLabel 16"/>
-    <w:qFormat/>
-    <w:rPr>
-      <w:sz w:val="20"/>
-    </w:rPr>
-  </w:style>
-  <w:style w:type="character" w:styleId="ListLabel17">
-    <w:name w:val="ListLabel 17"/>
-    <w:qFormat/>
-    <w:rPr>
-      <w:sz w:val="20"/>
-    </w:rPr>
-  </w:style>
-  <w:style w:type="character" w:styleId="ListLabel18">
-    <w:name w:val="ListLabel 18"/>
-    <w:qFormat/>
-    <w:rPr>
-      <w:sz w:val="20"/>
-    </w:rPr>
-  </w:style>
-  <w:style w:type="character" w:styleId="ListLabel19">
-    <w:name w:val="ListLabel 19"/>
-    <w:qFormat/>
-    <w:rPr>
-      <w:sz w:val="20"/>
-    </w:rPr>
-  </w:style>
-  <w:style w:type="character" w:styleId="ListLabel20">
-    <w:name w:val="ListLabel 20"/>
-    <w:qFormat/>
-    <w:rPr>
-      <w:sz w:val="20"/>
-    </w:rPr>
-  </w:style>
-  <w:style w:type="character" w:styleId="ListLabel21">
-    <w:name w:val="ListLabel 21"/>
-    <w:qFormat/>
-    <w:rPr>
-      <w:sz w:val="20"/>
-    </w:rPr>
-  </w:style>
-  <w:style w:type="character" w:styleId="ListLabel22">
-    <w:name w:val="ListLabel 22"/>
-    <w:qFormat/>
-    <w:rPr>
-      <w:sz w:val="20"/>
-    </w:rPr>
-  </w:style>
-  <w:style w:type="character" w:styleId="ListLabel23">
-    <w:name w:val="ListLabel 23"/>
-    <w:qFormat/>
-    <w:rPr>
-      <w:sz w:val="20"/>
-    </w:rPr>
-  </w:style>
-  <w:style w:type="character" w:styleId="ListLabel24">
-    <w:name w:val="ListLabel 24"/>
-    <w:qFormat/>
-    <w:rPr>
-      <w:sz w:val="20"/>
-    </w:rPr>
-  </w:style>
-  <w:style w:type="character" w:styleId="ListLabel25">
-    <w:name w:val="ListLabel 25"/>
-    <w:qFormat/>
-    <w:rPr>
-      <w:sz w:val="20"/>
-    </w:rPr>
-  </w:style>
-  <w:style w:type="character" w:styleId="ListLabel26">
-    <w:name w:val="ListLabel 26"/>
-    <w:qFormat/>
-    <w:rPr>
-      <w:sz w:val="20"/>
-    </w:rPr>
-  </w:style>
-  <w:style w:type="character" w:styleId="ListLabel27">
-    <w:name w:val="ListLabel 27"/>
-    <w:qFormat/>
-    <w:rPr>
-      <w:sz w:val="20"/>
-    </w:rPr>
-  </w:style>
-  <w:style w:type="character" w:styleId="ListLabel28">
-    <w:name w:val="ListLabel 28"/>
-    <w:qFormat/>
-    <w:rPr>
-      <w:rFonts w:eastAsia="Calibri" w:cs=""/>
-    </w:rPr>
-  </w:style>
-  <w:style w:type="character" w:styleId="ListLabel29">
-    <w:name w:val="ListLabel 29"/>
-    <w:qFormat/>
-    <w:rPr>
-      <w:rFonts w:cs="Courier New"/>
-    </w:rPr>
-  </w:style>
-  <w:style w:type="character" w:styleId="ListLabel30">
-    <w:name w:val="ListLabel 30"/>
-    <w:qFormat/>
-    <w:rPr>
-      <w:rFonts w:cs="Courier New"/>
-    </w:rPr>
-  </w:style>
-  <w:style w:type="character" w:styleId="ListLabel31">
-    <w:name w:val="ListLabel 31"/>
-    <w:qFormat/>
-    <w:rPr>
-      <w:rFonts w:cs="Courier New"/>
-    </w:rPr>
-  </w:style>
-  <w:style w:type="paragraph" w:styleId="Heading">
-    <w:name w:val="Heading"/>
-    <w:basedOn w:val="Normal"/>
-    <w:next w:val="TextBody"/>
-    <w:qFormat/>
-    <w:pPr>
-      <w:keepNext w:val="true"/>
-      <w:spacing w:before="240" w:after="120"/>
-    </w:pPr>
-    <w:rPr>
-      <w:rFonts w:ascii="Liberation Sans" w:hAnsi="Liberation Sans" w:eastAsia="Noto Sans CJK SC Regular" w:cs="Lohit Devanagari"/>
-      <w:sz w:val="28"/>
-      <w:szCs w:val="28"/>
-    </w:rPr>
-  </w:style>
-  <w:style w:type="paragraph" w:styleId="TextBody">
-    <w:name w:val="Body Text"/>
-    <w:basedOn w:val="Normal"/>
-    <w:pPr>
-      <w:spacing w:lineRule="auto" w:line="276" w:before="0" w:after="140"/>
-    </w:pPr>
-    <w:rPr/>
-  </w:style>
-  <w:style w:type="paragraph" w:styleId="List">
-    <w:name w:val="List"/>
-    <w:basedOn w:val="TextBody"/>
-    <w:pPr/>
-    <w:rPr>
-      <w:rFonts w:cs="Lohit Devanagari"/>
-    </w:rPr>
-  </w:style>
-  <w:style w:type="paragraph" w:styleId="Caption">
-    <w:name w:val="Caption"/>
-    <w:basedOn w:val="Normal"/>
-    <w:qFormat/>
-    <w:pPr>
-      <w:suppressLineNumbers/>
-      <w:spacing w:before="120" w:after="120"/>
-    </w:pPr>
-    <w:rPr>
-      <w:rFonts w:cs="Lohit Devanagari"/>
-      <w:i/>
-      <w:iCs/>
-      <w:sz w:val="24"/>
-      <w:szCs w:val="24"/>
-    </w:rPr>
-  </w:style>
-  <w:style w:type="paragraph" w:styleId="Index">
-    <w:name w:val="Index"/>
-    <w:basedOn w:val="Normal"/>
-    <w:qFormat/>
-    <w:pPr>
-      <w:suppressLineNumbers/>
-    </w:pPr>
-    <w:rPr>
-      <w:rFonts w:cs="Lohit Devanagari"/>
-    </w:rPr>
-  </w:style>
-  <w:style w:type="paragraph" w:styleId="Header">
-    <w:name w:val="Header"/>
-    <w:basedOn w:val="Normal"/>
-    <w:link w:val="HeaderChar"/>
-    <w:uiPriority w:val="99"/>
-    <w:unhideWhenUsed/>
-    <w:rsid w:val="00d6475c"/>
-    <w:pPr>
-      <w:tabs>
-        <w:tab w:val="center" w:pos="4513" w:leader="none"/>
-        <w:tab w:val="right" w:pos="9026" w:leader="none"/>
-      </w:tabs>
-      <w:spacing w:lineRule="auto" w:line="240" w:before="0" w:after="0"/>
-    </w:pPr>
-    <w:rPr/>
-  </w:style>
-  <w:style w:type="paragraph" w:styleId="Footer">
-    <w:name w:val="Footer"/>
-    <w:basedOn w:val="Normal"/>
-    <w:link w:val="FooterChar"/>
-    <w:uiPriority w:val="99"/>
-    <w:unhideWhenUsed/>
-    <w:rsid w:val="00d6475c"/>
-    <w:pPr>
-      <w:tabs>
-        <w:tab w:val="center" w:pos="4513" w:leader="none"/>
-        <w:tab w:val="right" w:pos="9026" w:leader="none"/>
-      </w:tabs>
-      <w:spacing w:lineRule="auto" w:line="240" w:before="0" w:after="0"/>
-    </w:pPr>
-    <w:rPr/>
-  </w:style>
-  <w:style w:type="paragraph" w:styleId="BalloonText">
-    <w:name w:val="Balloon Text"/>
-    <w:basedOn w:val="Normal"/>
-    <w:link w:val="BalloonTextChar"/>
-    <w:uiPriority w:val="99"/>
-    <w:semiHidden/>
-    <w:unhideWhenUsed/>
-    <w:qFormat/>
-    <w:rsid w:val="00d6475c"/>
-    <w:pPr>
-      <w:spacing w:lineRule="auto" w:line="240" w:before="0" w:after="0"/>
-    </w:pPr>
-    <w:rPr>
-      <w:rFonts w:ascii="Tahoma" w:hAnsi="Tahoma" w:cs="Tahoma"/>
-      <w:sz w:val="16"/>
-      <w:szCs w:val="16"/>
-    </w:rPr>
-  </w:style>
-  <w:style w:type="paragraph" w:styleId="NormalWeb">
-    <w:name w:val="Normal (Web)"/>
-    <w:basedOn w:val="Normal"/>
-    <w:uiPriority w:val="99"/>
-    <w:semiHidden/>
-    <w:unhideWhenUsed/>
-    <w:qFormat/>
-    <w:rsid w:val="00012768"/>
-    <w:pPr>
-      <w:spacing w:lineRule="auto" w:line="240" w:beforeAutospacing="1" w:afterAutospacing="1"/>
-    </w:pPr>
-    <w:rPr>
-      <w:rFonts w:ascii="Times New Roman" w:hAnsi="Times New Roman" w:eastAsia="Times New Roman" w:cs="Times New Roman"/>
-      <w:sz w:val="24"/>
-      <w:szCs w:val="24"/>
-      <w:lang w:eastAsia="pt-BR"/>
-    </w:rPr>
-  </w:style>
-  <w:style w:type="paragraph" w:styleId="ListParagraph">
-    <w:name w:val="List Paragraph"/>
-    <w:basedOn w:val="Normal"/>
-    <w:uiPriority w:val="34"/>
-    <w:qFormat/>
-    <w:rsid w:val="00e50279"/>
-    <w:pPr>
-      <w:spacing w:lineRule="auto" w:line="259" w:before="0" w:after="160"/>
-      <w:ind w:left="720" w:hanging="0"/>
-      <w:contextualSpacing/>
-    </w:pPr>
-    <w:rPr>
-      <w:lang w:val="en-US"/>
-    </w:rPr>
-  </w:style>
-  <w:style w:type="numbering" w:styleId="NoList" w:default="1">
-    <w:name w:val="No List"/>
-    <w:uiPriority w:val="99"/>
-    <w:semiHidden/>
-    <w:unhideWhenUsed/>
-    <w:qFormat/>
-  </w:style>
-  <w:style w:type="table" w:default="1" w:styleId="TableNormal">
+  </w:style>
+  <w:style w:type="table" w:default="1" w:styleId="Tabelanormal">
     <w:name w:val="Normal Table"/>
     <w:uiPriority w:val="99"/>
     <w:semiHidden/>
@@ -1556,22 +1108,430 @@
       </w:tblCellMar>
     </w:tblPr>
   </w:style>
-  <w:style w:type="table" w:styleId="TableGrid">
-    <w:name w:val="Table Grid"/>
-    <w:basedOn w:val="TableNormal"/>
-    <w:uiPriority w:val="59"/>
-    <w:rsid w:val="00d6475c"/>
+  <w:style w:type="numbering" w:default="1" w:styleId="Semlista">
+    <w:name w:val="No List"/>
+    <w:uiPriority w:val="99"/>
+    <w:semiHidden/>
+    <w:unhideWhenUsed/>
+  </w:style>
+  <w:style w:type="character" w:customStyle="1" w:styleId="CabealhoChar">
+    <w:name w:val="Cabeçalho Char"/>
+    <w:basedOn w:val="Fontepargpadro"/>
+    <w:link w:val="Cabealho"/>
+    <w:uiPriority w:val="99"/>
+    <w:qFormat/>
+    <w:rsid w:val="00D6475C"/>
+  </w:style>
+  <w:style w:type="character" w:customStyle="1" w:styleId="RodapChar">
+    <w:name w:val="Rodapé Char"/>
+    <w:basedOn w:val="Fontepargpadro"/>
+    <w:link w:val="Rodap"/>
+    <w:uiPriority w:val="99"/>
+    <w:qFormat/>
+    <w:rsid w:val="00D6475C"/>
+  </w:style>
+  <w:style w:type="character" w:customStyle="1" w:styleId="TextodebaloChar">
+    <w:name w:val="Texto de balão Char"/>
+    <w:basedOn w:val="Fontepargpadro"/>
+    <w:link w:val="Textodebalo"/>
+    <w:uiPriority w:val="99"/>
+    <w:semiHidden/>
+    <w:qFormat/>
+    <w:rsid w:val="00D6475C"/>
+    <w:rPr>
+      <w:rFonts w:ascii="Tahoma" w:hAnsi="Tahoma" w:cs="Tahoma"/>
+      <w:sz w:val="16"/>
+      <w:szCs w:val="16"/>
+    </w:rPr>
+  </w:style>
+  <w:style w:type="character" w:customStyle="1" w:styleId="InternetLink">
+    <w:name w:val="Internet Link"/>
+    <w:basedOn w:val="Fontepargpadro"/>
+    <w:uiPriority w:val="99"/>
+    <w:unhideWhenUsed/>
+    <w:rsid w:val="001F60ED"/>
+    <w:rPr>
+      <w:rFonts w:ascii="Segoe UI" w:hAnsi="Segoe UI" w:cs="Segoe UI"/>
+      <w:strike w:val="0"/>
+      <w:dstrike w:val="0"/>
+      <w:color w:val="006ADA"/>
+      <w:u w:val="none"/>
+      <w:effect w:val="none"/>
+    </w:rPr>
+  </w:style>
+  <w:style w:type="character" w:customStyle="1" w:styleId="apple-converted-space">
+    <w:name w:val="apple-converted-space"/>
+    <w:basedOn w:val="Fontepargpadro"/>
+    <w:qFormat/>
+    <w:rsid w:val="005E563D"/>
+  </w:style>
+  <w:style w:type="character" w:customStyle="1" w:styleId="ListLabel1">
+    <w:name w:val="ListLabel 1"/>
+    <w:qFormat/>
+    <w:rPr>
+      <w:sz w:val="20"/>
+    </w:rPr>
+  </w:style>
+  <w:style w:type="character" w:customStyle="1" w:styleId="ListLabel2">
+    <w:name w:val="ListLabel 2"/>
+    <w:qFormat/>
+    <w:rPr>
+      <w:sz w:val="20"/>
+    </w:rPr>
+  </w:style>
+  <w:style w:type="character" w:customStyle="1" w:styleId="ListLabel3">
+    <w:name w:val="ListLabel 3"/>
+    <w:qFormat/>
+    <w:rPr>
+      <w:sz w:val="20"/>
+    </w:rPr>
+  </w:style>
+  <w:style w:type="character" w:customStyle="1" w:styleId="ListLabel4">
+    <w:name w:val="ListLabel 4"/>
+    <w:qFormat/>
+    <w:rPr>
+      <w:sz w:val="20"/>
+    </w:rPr>
+  </w:style>
+  <w:style w:type="character" w:customStyle="1" w:styleId="ListLabel5">
+    <w:name w:val="ListLabel 5"/>
+    <w:qFormat/>
+    <w:rPr>
+      <w:sz w:val="20"/>
+    </w:rPr>
+  </w:style>
+  <w:style w:type="character" w:customStyle="1" w:styleId="ListLabel6">
+    <w:name w:val="ListLabel 6"/>
+    <w:qFormat/>
+    <w:rPr>
+      <w:sz w:val="20"/>
+    </w:rPr>
+  </w:style>
+  <w:style w:type="character" w:customStyle="1" w:styleId="ListLabel7">
+    <w:name w:val="ListLabel 7"/>
+    <w:qFormat/>
+    <w:rPr>
+      <w:sz w:val="20"/>
+    </w:rPr>
+  </w:style>
+  <w:style w:type="character" w:customStyle="1" w:styleId="ListLabel8">
+    <w:name w:val="ListLabel 8"/>
+    <w:qFormat/>
+    <w:rPr>
+      <w:sz w:val="20"/>
+    </w:rPr>
+  </w:style>
+  <w:style w:type="character" w:customStyle="1" w:styleId="ListLabel9">
+    <w:name w:val="ListLabel 9"/>
+    <w:qFormat/>
+    <w:rPr>
+      <w:sz w:val="20"/>
+    </w:rPr>
+  </w:style>
+  <w:style w:type="character" w:customStyle="1" w:styleId="ListLabel10">
+    <w:name w:val="ListLabel 10"/>
+    <w:qFormat/>
+    <w:rPr>
+      <w:sz w:val="20"/>
+    </w:rPr>
+  </w:style>
+  <w:style w:type="character" w:customStyle="1" w:styleId="ListLabel11">
+    <w:name w:val="ListLabel 11"/>
+    <w:qFormat/>
+    <w:rPr>
+      <w:sz w:val="20"/>
+    </w:rPr>
+  </w:style>
+  <w:style w:type="character" w:customStyle="1" w:styleId="ListLabel12">
+    <w:name w:val="ListLabel 12"/>
+    <w:qFormat/>
+    <w:rPr>
+      <w:sz w:val="20"/>
+    </w:rPr>
+  </w:style>
+  <w:style w:type="character" w:customStyle="1" w:styleId="ListLabel13">
+    <w:name w:val="ListLabel 13"/>
+    <w:qFormat/>
+    <w:rPr>
+      <w:sz w:val="20"/>
+    </w:rPr>
+  </w:style>
+  <w:style w:type="character" w:customStyle="1" w:styleId="ListLabel14">
+    <w:name w:val="ListLabel 14"/>
+    <w:qFormat/>
+    <w:rPr>
+      <w:sz w:val="20"/>
+    </w:rPr>
+  </w:style>
+  <w:style w:type="character" w:customStyle="1" w:styleId="ListLabel15">
+    <w:name w:val="ListLabel 15"/>
+    <w:qFormat/>
+    <w:rPr>
+      <w:sz w:val="20"/>
+    </w:rPr>
+  </w:style>
+  <w:style w:type="character" w:customStyle="1" w:styleId="ListLabel16">
+    <w:name w:val="ListLabel 16"/>
+    <w:qFormat/>
+    <w:rPr>
+      <w:sz w:val="20"/>
+    </w:rPr>
+  </w:style>
+  <w:style w:type="character" w:customStyle="1" w:styleId="ListLabel17">
+    <w:name w:val="ListLabel 17"/>
+    <w:qFormat/>
+    <w:rPr>
+      <w:sz w:val="20"/>
+    </w:rPr>
+  </w:style>
+  <w:style w:type="character" w:customStyle="1" w:styleId="ListLabel18">
+    <w:name w:val="ListLabel 18"/>
+    <w:qFormat/>
+    <w:rPr>
+      <w:sz w:val="20"/>
+    </w:rPr>
+  </w:style>
+  <w:style w:type="character" w:customStyle="1" w:styleId="ListLabel19">
+    <w:name w:val="ListLabel 19"/>
+    <w:qFormat/>
+    <w:rPr>
+      <w:sz w:val="20"/>
+    </w:rPr>
+  </w:style>
+  <w:style w:type="character" w:customStyle="1" w:styleId="ListLabel20">
+    <w:name w:val="ListLabel 20"/>
+    <w:qFormat/>
+    <w:rPr>
+      <w:sz w:val="20"/>
+    </w:rPr>
+  </w:style>
+  <w:style w:type="character" w:customStyle="1" w:styleId="ListLabel21">
+    <w:name w:val="ListLabel 21"/>
+    <w:qFormat/>
+    <w:rPr>
+      <w:sz w:val="20"/>
+    </w:rPr>
+  </w:style>
+  <w:style w:type="character" w:customStyle="1" w:styleId="ListLabel22">
+    <w:name w:val="ListLabel 22"/>
+    <w:qFormat/>
+    <w:rPr>
+      <w:sz w:val="20"/>
+    </w:rPr>
+  </w:style>
+  <w:style w:type="character" w:customStyle="1" w:styleId="ListLabel23">
+    <w:name w:val="ListLabel 23"/>
+    <w:qFormat/>
+    <w:rPr>
+      <w:sz w:val="20"/>
+    </w:rPr>
+  </w:style>
+  <w:style w:type="character" w:customStyle="1" w:styleId="ListLabel24">
+    <w:name w:val="ListLabel 24"/>
+    <w:qFormat/>
+    <w:rPr>
+      <w:sz w:val="20"/>
+    </w:rPr>
+  </w:style>
+  <w:style w:type="character" w:customStyle="1" w:styleId="ListLabel25">
+    <w:name w:val="ListLabel 25"/>
+    <w:qFormat/>
+    <w:rPr>
+      <w:sz w:val="20"/>
+    </w:rPr>
+  </w:style>
+  <w:style w:type="character" w:customStyle="1" w:styleId="ListLabel26">
+    <w:name w:val="ListLabel 26"/>
+    <w:qFormat/>
+    <w:rPr>
+      <w:sz w:val="20"/>
+    </w:rPr>
+  </w:style>
+  <w:style w:type="character" w:customStyle="1" w:styleId="ListLabel27">
+    <w:name w:val="ListLabel 27"/>
+    <w:qFormat/>
+    <w:rPr>
+      <w:sz w:val="20"/>
+    </w:rPr>
+  </w:style>
+  <w:style w:type="character" w:customStyle="1" w:styleId="ListLabel28">
+    <w:name w:val="ListLabel 28"/>
+    <w:qFormat/>
+    <w:rPr>
+      <w:rFonts w:eastAsia="Calibri"/>
+    </w:rPr>
+  </w:style>
+  <w:style w:type="character" w:customStyle="1" w:styleId="ListLabel29">
+    <w:name w:val="ListLabel 29"/>
+    <w:qFormat/>
+    <w:rPr>
+      <w:rFonts w:cs="Courier New"/>
+    </w:rPr>
+  </w:style>
+  <w:style w:type="character" w:customStyle="1" w:styleId="ListLabel30">
+    <w:name w:val="ListLabel 30"/>
+    <w:qFormat/>
+    <w:rPr>
+      <w:rFonts w:cs="Courier New"/>
+    </w:rPr>
+  </w:style>
+  <w:style w:type="character" w:customStyle="1" w:styleId="ListLabel31">
+    <w:name w:val="ListLabel 31"/>
+    <w:qFormat/>
+    <w:rPr>
+      <w:rFonts w:cs="Courier New"/>
+    </w:rPr>
+  </w:style>
+  <w:style w:type="paragraph" w:customStyle="1" w:styleId="Heading">
+    <w:name w:val="Heading"/>
+    <w:basedOn w:val="Normal"/>
+    <w:next w:val="Corpodetexto"/>
+    <w:qFormat/>
+    <w:pPr>
+      <w:keepNext/>
+      <w:spacing w:before="240" w:after="120"/>
+    </w:pPr>
+    <w:rPr>
+      <w:rFonts w:ascii="Liberation Sans" w:eastAsia="Noto Sans CJK SC Regular" w:hAnsi="Liberation Sans" w:cs="Lohit Devanagari"/>
+      <w:sz w:val="28"/>
+      <w:szCs w:val="28"/>
+    </w:rPr>
+  </w:style>
+  <w:style w:type="paragraph" w:styleId="Corpodetexto">
+    <w:name w:val="Body Text"/>
+    <w:basedOn w:val="Normal"/>
+    <w:pPr>
+      <w:spacing w:after="140"/>
+    </w:pPr>
+  </w:style>
+  <w:style w:type="paragraph" w:styleId="Lista">
+    <w:name w:val="List"/>
+    <w:basedOn w:val="Corpodetexto"/>
+    <w:rPr>
+      <w:rFonts w:cs="Lohit Devanagari"/>
+    </w:rPr>
+  </w:style>
+  <w:style w:type="paragraph" w:styleId="Legenda">
+    <w:name w:val="caption"/>
+    <w:basedOn w:val="Normal"/>
+    <w:qFormat/>
+    <w:pPr>
+      <w:suppressLineNumbers/>
+      <w:spacing w:before="120" w:after="120"/>
+    </w:pPr>
+    <w:rPr>
+      <w:rFonts w:cs="Lohit Devanagari"/>
+      <w:i/>
+      <w:iCs/>
+      <w:sz w:val="24"/>
+      <w:szCs w:val="24"/>
+    </w:rPr>
+  </w:style>
+  <w:style w:type="paragraph" w:customStyle="1" w:styleId="Index">
+    <w:name w:val="Index"/>
+    <w:basedOn w:val="Normal"/>
+    <w:qFormat/>
+    <w:pPr>
+      <w:suppressLineNumbers/>
+    </w:pPr>
+    <w:rPr>
+      <w:rFonts w:cs="Lohit Devanagari"/>
+    </w:rPr>
+  </w:style>
+  <w:style w:type="paragraph" w:styleId="Cabealho">
+    <w:name w:val="header"/>
+    <w:basedOn w:val="Normal"/>
+    <w:link w:val="CabealhoChar"/>
+    <w:uiPriority w:val="99"/>
+    <w:unhideWhenUsed/>
+    <w:rsid w:val="00D6475C"/>
+    <w:pPr>
+      <w:tabs>
+        <w:tab w:val="center" w:pos="4513"/>
+        <w:tab w:val="right" w:pos="9026"/>
+      </w:tabs>
+      <w:spacing w:after="0" w:line="240" w:lineRule="auto"/>
+    </w:pPr>
+  </w:style>
+  <w:style w:type="paragraph" w:styleId="Rodap">
+    <w:name w:val="footer"/>
+    <w:basedOn w:val="Normal"/>
+    <w:link w:val="RodapChar"/>
+    <w:uiPriority w:val="99"/>
+    <w:unhideWhenUsed/>
+    <w:rsid w:val="00D6475C"/>
+    <w:pPr>
+      <w:tabs>
+        <w:tab w:val="center" w:pos="4513"/>
+        <w:tab w:val="right" w:pos="9026"/>
+      </w:tabs>
+      <w:spacing w:after="0" w:line="240" w:lineRule="auto"/>
+    </w:pPr>
+  </w:style>
+  <w:style w:type="paragraph" w:styleId="Textodebalo">
+    <w:name w:val="Balloon Text"/>
+    <w:basedOn w:val="Normal"/>
+    <w:link w:val="TextodebaloChar"/>
+    <w:uiPriority w:val="99"/>
+    <w:semiHidden/>
+    <w:unhideWhenUsed/>
+    <w:qFormat/>
+    <w:rsid w:val="00D6475C"/>
     <w:pPr>
       <w:spacing w:after="0" w:line="240" w:lineRule="auto"/>
     </w:pPr>
+    <w:rPr>
+      <w:rFonts w:ascii="Tahoma" w:hAnsi="Tahoma" w:cs="Tahoma"/>
+      <w:sz w:val="16"/>
+      <w:szCs w:val="16"/>
+    </w:rPr>
+  </w:style>
+  <w:style w:type="paragraph" w:styleId="NormalWeb">
+    <w:name w:val="Normal (Web)"/>
+    <w:basedOn w:val="Normal"/>
+    <w:uiPriority w:val="99"/>
+    <w:semiHidden/>
+    <w:unhideWhenUsed/>
+    <w:qFormat/>
+    <w:rsid w:val="00012768"/>
+    <w:pPr>
+      <w:spacing w:beforeAutospacing="1" w:afterAutospacing="1" w:line="240" w:lineRule="auto"/>
+    </w:pPr>
+    <w:rPr>
+      <w:rFonts w:ascii="Times New Roman" w:eastAsia="Times New Roman" w:hAnsi="Times New Roman" w:cs="Times New Roman"/>
+      <w:sz w:val="24"/>
+      <w:szCs w:val="24"/>
+      <w:lang w:eastAsia="pt-BR"/>
+    </w:rPr>
+  </w:style>
+  <w:style w:type="paragraph" w:styleId="PargrafodaLista">
+    <w:name w:val="List Paragraph"/>
+    <w:basedOn w:val="Normal"/>
+    <w:uiPriority w:val="34"/>
+    <w:qFormat/>
+    <w:rsid w:val="00E50279"/>
+    <w:pPr>
+      <w:spacing w:after="160" w:line="259" w:lineRule="auto"/>
+      <w:ind w:left="720"/>
+      <w:contextualSpacing/>
+    </w:pPr>
+    <w:rPr>
+      <w:lang w:val="en-US"/>
+    </w:rPr>
+  </w:style>
+  <w:style w:type="table" w:styleId="Tabelacomgrade">
+    <w:name w:val="Table Grid"/>
+    <w:basedOn w:val="Tabelanormal"/>
+    <w:uiPriority w:val="59"/>
+    <w:rsid w:val="00D6475C"/>
     <w:tblPr>
       <w:tblBorders>
-        <w:top w:val="single" w:color="auto" w:sz="4" w:space="0"/>
-        <w:left w:val="single" w:color="auto" w:sz="4" w:space="0"/>
-        <w:bottom w:val="single" w:color="auto" w:sz="4" w:space="0"/>
-        <w:right w:val="single" w:color="auto" w:sz="4" w:space="0"/>
-        <w:insideH w:val="single" w:color="auto" w:sz="4" w:space="0"/>
-        <w:insideV w:val="single" w:color="auto" w:sz="4" w:space="0"/>
+        <w:top w:val="single" w:sz="4" w:space="0" w:color="auto"/>
+        <w:left w:val="single" w:sz="4" w:space="0" w:color="auto"/>
+        <w:bottom w:val="single" w:sz="4" w:space="0" w:color="auto"/>
+        <w:right w:val="single" w:sz="4" w:space="0" w:color="auto"/>
+        <w:insideH w:val="single" w:sz="4" w:space="0" w:color="auto"/>
+        <w:insideV w:val="single" w:sz="4" w:space="0" w:color="auto"/>
       </w:tblBorders>
     </w:tblPr>
   </w:style>
@@ -1868,7 +1828,7 @@
 </file>
 
 <file path=customXml/itemProps1.xml><?xml version="1.0" encoding="utf-8"?>
-<ds:datastoreItem xmlns:ds="http://schemas.openxmlformats.org/officeDocument/2006/customXml" ds:itemID="{080593CB-D4C5-2C43-9849-504BA2408491}">
+<ds:datastoreItem xmlns:ds="http://schemas.openxmlformats.org/officeDocument/2006/customXml" ds:itemID="{98CBF4E9-FDF8-5A4F-BC70-841F5AF22736}">
   <ds:schemaRefs>
     <ds:schemaRef ds:uri="http://schemas.openxmlformats.org/officeDocument/2006/bibliography"/>
   </ds:schemaRefs>

</xml_diff>